<commit_message>
Add 13, 14 labs and my RGR. Delete all unnecessary files and folders
</commit_message>
<xml_diff>
--- a/lab13/laba13.docx
+++ b/lab13/laba13.docx
@@ -203,7 +203,6 @@
           <w:b/>
           <w:sz w:val="36"/>
           <w:szCs w:val="36"/>
-          <w:lang w:val="en-US"/>
         </w:rPr>
       </w:pPr>
       <w:r>
@@ -231,7 +230,6 @@
           <w:b/>
           <w:sz w:val="36"/>
           <w:szCs w:val="36"/>
-          <w:lang w:val="en-US"/>
         </w:rPr>
         <w:t>3</w:t>
       </w:r>
@@ -7523,7 +7521,6 @@
           <w:lang w:val="uk-UA"/>
         </w:rPr>
       </w:pPr>
-      <w:bookmarkStart w:id="0" w:name="_GoBack"/>
       <w:r>
         <w:rPr>
           <w:rFonts w:ascii="Times New Roman" w:hAnsi="Times New Roman"/>
@@ -7604,7 +7601,6 @@
           </wp:anchor>
         </w:drawing>
       </w:r>
-      <w:bookmarkEnd w:id="0"/>
     </w:p>
     <w:p>
       <w:pPr>
@@ -8325,6 +8321,76 @@
     </w:p>
     <w:p>
       <w:pPr>
+        <w:rPr>
+          <w:rFonts w:ascii="Times New Roman" w:hAnsi="Times New Roman"/>
+          <w:sz w:val="28"/>
+          <w:szCs w:val="28"/>
+        </w:rPr>
+      </w:pPr>
+      <w:r>
+        <w:rPr>
+          <w:rFonts w:ascii="Times New Roman" w:hAnsi="Times New Roman"/>
+          <w:sz w:val="28"/>
+          <w:szCs w:val="28"/>
+        </w:rPr>
+        <w:t>Сортировка – это упорядочивание конкретных данных по заданному(</w:t>
+      </w:r>
+      <w:proofErr w:type="spellStart"/>
+      <w:r>
+        <w:rPr>
+          <w:rFonts w:ascii="Times New Roman" w:hAnsi="Times New Roman"/>
+          <w:sz w:val="28"/>
+          <w:szCs w:val="28"/>
+        </w:rPr>
+        <w:t>ым</w:t>
+      </w:r>
+      <w:proofErr w:type="spellEnd"/>
+      <w:r>
+        <w:rPr>
+          <w:rFonts w:ascii="Times New Roman" w:hAnsi="Times New Roman"/>
+          <w:sz w:val="28"/>
+          <w:szCs w:val="28"/>
+        </w:rPr>
+        <w:t>) параметру(</w:t>
+      </w:r>
+      <w:proofErr w:type="spellStart"/>
+      <w:r>
+        <w:rPr>
+          <w:rFonts w:ascii="Times New Roman" w:hAnsi="Times New Roman"/>
+          <w:sz w:val="28"/>
+          <w:szCs w:val="28"/>
+        </w:rPr>
+        <w:t>ам</w:t>
+      </w:r>
+      <w:proofErr w:type="spellEnd"/>
+      <w:r>
+        <w:rPr>
+          <w:rFonts w:ascii="Times New Roman" w:hAnsi="Times New Roman"/>
+          <w:sz w:val="28"/>
+          <w:szCs w:val="28"/>
+        </w:rPr>
+        <w:t>): по алфавиту, по увеличению, убыванию и т.д.</w:t>
+      </w:r>
+    </w:p>
+    <w:p>
+      <w:pPr>
+        <w:rPr>
+          <w:rFonts w:ascii="Times New Roman" w:hAnsi="Times New Roman"/>
+          <w:sz w:val="28"/>
+          <w:szCs w:val="28"/>
+        </w:rPr>
+      </w:pPr>
+      <w:r>
+        <w:rPr>
+          <w:rFonts w:ascii="Times New Roman" w:hAnsi="Times New Roman"/>
+          <w:sz w:val="28"/>
+          <w:szCs w:val="28"/>
+        </w:rPr>
+        <w:t>Основная цель сортировки – облегчить в дальнейшем работу с данными (для поиска или изменения данных).</w:t>
+      </w:r>
+    </w:p>
+    <w:p>
+      <w:pPr>
         <w:pStyle w:val="a7"/>
         <w:numPr>
           <w:ilvl w:val="0"/>
@@ -8407,6 +8473,167 @@
     </w:p>
     <w:p>
       <w:pPr>
+        <w:rPr>
+          <w:rFonts w:ascii="Times New Roman" w:hAnsi="Times New Roman"/>
+          <w:sz w:val="28"/>
+          <w:szCs w:val="28"/>
+        </w:rPr>
+      </w:pPr>
+      <w:r>
+        <w:rPr>
+          <w:rFonts w:ascii="Times New Roman" w:hAnsi="Times New Roman"/>
+          <w:sz w:val="28"/>
+          <w:szCs w:val="28"/>
+          <w:lang w:val="uk-UA"/>
+        </w:rPr>
+        <w:t xml:space="preserve">Да, </w:t>
+      </w:r>
+      <w:proofErr w:type="spellStart"/>
+      <w:r>
+        <w:rPr>
+          <w:rFonts w:ascii="Times New Roman" w:hAnsi="Times New Roman"/>
+          <w:sz w:val="28"/>
+          <w:szCs w:val="28"/>
+          <w:lang w:val="uk-UA"/>
+        </w:rPr>
+        <w:t>влияет</w:t>
+      </w:r>
+      <w:proofErr w:type="spellEnd"/>
+      <w:r>
+        <w:rPr>
+          <w:rFonts w:ascii="Times New Roman" w:hAnsi="Times New Roman"/>
+          <w:sz w:val="28"/>
+          <w:szCs w:val="28"/>
+          <w:lang w:val="uk-UA"/>
+        </w:rPr>
+        <w:t xml:space="preserve">, </w:t>
+      </w:r>
+      <w:proofErr w:type="spellStart"/>
+      <w:r>
+        <w:rPr>
+          <w:rFonts w:ascii="Times New Roman" w:hAnsi="Times New Roman"/>
+          <w:sz w:val="28"/>
+          <w:szCs w:val="28"/>
+          <w:lang w:val="uk-UA"/>
+        </w:rPr>
+        <w:t>т.к</w:t>
+      </w:r>
+      <w:proofErr w:type="spellEnd"/>
+      <w:r>
+        <w:rPr>
+          <w:rFonts w:ascii="Times New Roman" w:hAnsi="Times New Roman"/>
+          <w:sz w:val="28"/>
+          <w:szCs w:val="28"/>
+          <w:lang w:val="uk-UA"/>
+        </w:rPr>
+        <w:t xml:space="preserve">., к </w:t>
+      </w:r>
+      <w:proofErr w:type="spellStart"/>
+      <w:r>
+        <w:rPr>
+          <w:rFonts w:ascii="Times New Roman" w:hAnsi="Times New Roman"/>
+          <w:sz w:val="28"/>
+          <w:szCs w:val="28"/>
+          <w:lang w:val="uk-UA"/>
+        </w:rPr>
+        <w:t>примеру</w:t>
+      </w:r>
+      <w:proofErr w:type="spellEnd"/>
+      <w:r>
+        <w:rPr>
+          <w:rFonts w:ascii="Times New Roman" w:hAnsi="Times New Roman"/>
+          <w:sz w:val="28"/>
+          <w:szCs w:val="28"/>
+          <w:lang w:val="uk-UA"/>
+        </w:rPr>
+        <w:t xml:space="preserve">, при </w:t>
+      </w:r>
+      <w:proofErr w:type="spellStart"/>
+      <w:r>
+        <w:rPr>
+          <w:rFonts w:ascii="Times New Roman" w:hAnsi="Times New Roman"/>
+          <w:sz w:val="28"/>
+          <w:szCs w:val="28"/>
+          <w:lang w:val="uk-UA"/>
+        </w:rPr>
+        <w:t>использовании</w:t>
+      </w:r>
+      <w:proofErr w:type="spellEnd"/>
+      <w:r>
+        <w:rPr>
+          <w:rFonts w:ascii="Times New Roman" w:hAnsi="Times New Roman"/>
+          <w:sz w:val="28"/>
+          <w:szCs w:val="28"/>
+          <w:lang w:val="uk-UA"/>
+        </w:rPr>
+        <w:t xml:space="preserve"> </w:t>
+      </w:r>
+      <w:proofErr w:type="spellStart"/>
+      <w:r>
+        <w:rPr>
+          <w:rFonts w:ascii="Times New Roman" w:hAnsi="Times New Roman"/>
+          <w:sz w:val="28"/>
+          <w:szCs w:val="28"/>
+          <w:lang w:val="uk-UA"/>
+        </w:rPr>
+        <w:t>типа</w:t>
+      </w:r>
+      <w:proofErr w:type="spellEnd"/>
+      <w:r>
+        <w:rPr>
+          <w:rFonts w:ascii="Times New Roman" w:hAnsi="Times New Roman"/>
+          <w:sz w:val="28"/>
+          <w:szCs w:val="28"/>
+          <w:lang w:val="uk-UA"/>
+        </w:rPr>
+        <w:t xml:space="preserve"> </w:t>
+      </w:r>
+      <w:r>
+        <w:rPr>
+          <w:rFonts w:ascii="Times New Roman" w:hAnsi="Times New Roman"/>
+          <w:sz w:val="28"/>
+          <w:szCs w:val="28"/>
+          <w:lang w:val="en-US"/>
+        </w:rPr>
+        <w:t>double</w:t>
+      </w:r>
+      <w:r>
+        <w:rPr>
+          <w:rFonts w:ascii="Times New Roman" w:hAnsi="Times New Roman"/>
+          <w:sz w:val="28"/>
+          <w:szCs w:val="28"/>
+        </w:rPr>
+        <w:t xml:space="preserve"> </w:t>
+      </w:r>
+      <w:r>
+        <w:rPr>
+          <w:rFonts w:ascii="Times New Roman" w:hAnsi="Times New Roman"/>
+          <w:sz w:val="28"/>
+          <w:szCs w:val="28"/>
+        </w:rPr>
+        <w:t xml:space="preserve">процессору необходимо тратить </w:t>
+      </w:r>
+      <w:proofErr w:type="spellStart"/>
+      <w:r>
+        <w:rPr>
+          <w:rFonts w:ascii="Times New Roman" w:hAnsi="Times New Roman"/>
+          <w:sz w:val="28"/>
+          <w:szCs w:val="28"/>
+        </w:rPr>
+        <w:t>проц.время</w:t>
+      </w:r>
+      <w:proofErr w:type="spellEnd"/>
+      <w:r>
+        <w:rPr>
+          <w:rFonts w:ascii="Times New Roman" w:hAnsi="Times New Roman"/>
+          <w:sz w:val="28"/>
+          <w:szCs w:val="28"/>
+        </w:rPr>
+        <w:t xml:space="preserve"> для вычисления точности данного числа (кол-во знаков после запятой).</w:t>
+      </w:r>
+    </w:p>
+    <w:p>
+      <w:pPr>
         <w:pStyle w:val="a7"/>
         <w:numPr>
           <w:ilvl w:val="0"/>
@@ -8427,23 +8654,787 @@
         </w:rPr>
         <w:t xml:space="preserve">Почему не </w:t>
       </w:r>
-      <w:proofErr w:type="spellStart"/>
-      <w:r>
-        <w:rPr>
-          <w:rFonts w:ascii="Times New Roman" w:hAnsi="Times New Roman"/>
-          <w:sz w:val="28"/>
-          <w:szCs w:val="28"/>
-        </w:rPr>
-        <w:t>существет</w:t>
-      </w:r>
-      <w:proofErr w:type="spellEnd"/>
-      <w:r>
-        <w:rPr>
-          <w:rFonts w:ascii="Times New Roman" w:hAnsi="Times New Roman"/>
-          <w:sz w:val="28"/>
-          <w:szCs w:val="28"/>
-        </w:rPr>
-        <w:t xml:space="preserve"> универсального алгоритма сортировки?</w:t>
+      <w:r>
+        <w:rPr>
+          <w:rFonts w:ascii="Times New Roman" w:hAnsi="Times New Roman"/>
+          <w:sz w:val="28"/>
+          <w:szCs w:val="28"/>
+        </w:rPr>
+        <w:t>сущ</w:t>
+      </w:r>
+      <w:r>
+        <w:rPr>
+          <w:rFonts w:ascii="Times New Roman" w:hAnsi="Times New Roman"/>
+          <w:sz w:val="28"/>
+          <w:szCs w:val="28"/>
+        </w:rPr>
+        <w:t>еств</w:t>
+      </w:r>
+      <w:r>
+        <w:rPr>
+          <w:rFonts w:ascii="Times New Roman" w:hAnsi="Times New Roman"/>
+          <w:sz w:val="28"/>
+          <w:szCs w:val="28"/>
+        </w:rPr>
+        <w:t>у</w:t>
+      </w:r>
+      <w:r>
+        <w:rPr>
+          <w:rFonts w:ascii="Times New Roman" w:hAnsi="Times New Roman"/>
+          <w:sz w:val="28"/>
+          <w:szCs w:val="28"/>
+        </w:rPr>
+        <w:t>ет универсального алгоритма сортировки?</w:t>
+      </w:r>
+    </w:p>
+    <w:p>
+      <w:pPr>
+        <w:rPr>
+          <w:rFonts w:ascii="Times New Roman" w:hAnsi="Times New Roman"/>
+          <w:sz w:val="28"/>
+          <w:szCs w:val="28"/>
+          <w:lang w:val="uk-UA"/>
+        </w:rPr>
+      </w:pPr>
+      <w:proofErr w:type="spellStart"/>
+      <w:r>
+        <w:rPr>
+          <w:rFonts w:ascii="Times New Roman" w:hAnsi="Times New Roman"/>
+          <w:sz w:val="28"/>
+          <w:szCs w:val="28"/>
+          <w:lang w:val="uk-UA"/>
+        </w:rPr>
+        <w:t>Каждая</w:t>
+      </w:r>
+      <w:proofErr w:type="spellEnd"/>
+      <w:r>
+        <w:rPr>
+          <w:rFonts w:ascii="Times New Roman" w:hAnsi="Times New Roman"/>
+          <w:sz w:val="28"/>
+          <w:szCs w:val="28"/>
+          <w:lang w:val="uk-UA"/>
+        </w:rPr>
+        <w:t xml:space="preserve"> </w:t>
+      </w:r>
+      <w:proofErr w:type="spellStart"/>
+      <w:r>
+        <w:rPr>
+          <w:rFonts w:ascii="Times New Roman" w:hAnsi="Times New Roman"/>
+          <w:sz w:val="28"/>
+          <w:szCs w:val="28"/>
+          <w:lang w:val="uk-UA"/>
+        </w:rPr>
+        <w:t>сортировка</w:t>
+      </w:r>
+      <w:proofErr w:type="spellEnd"/>
+      <w:r>
+        <w:rPr>
+          <w:rFonts w:ascii="Times New Roman" w:hAnsi="Times New Roman"/>
+          <w:sz w:val="28"/>
+          <w:szCs w:val="28"/>
+          <w:lang w:val="uk-UA"/>
+        </w:rPr>
+        <w:t xml:space="preserve"> </w:t>
+      </w:r>
+      <w:proofErr w:type="spellStart"/>
+      <w:r>
+        <w:rPr>
+          <w:rFonts w:ascii="Times New Roman" w:hAnsi="Times New Roman"/>
+          <w:sz w:val="28"/>
+          <w:szCs w:val="28"/>
+          <w:lang w:val="uk-UA"/>
+        </w:rPr>
+        <w:t>имеет</w:t>
+      </w:r>
+      <w:proofErr w:type="spellEnd"/>
+      <w:r>
+        <w:rPr>
+          <w:rFonts w:ascii="Times New Roman" w:hAnsi="Times New Roman"/>
+          <w:sz w:val="28"/>
+          <w:szCs w:val="28"/>
+          <w:lang w:val="uk-UA"/>
+        </w:rPr>
+        <w:t xml:space="preserve"> </w:t>
+      </w:r>
+      <w:proofErr w:type="spellStart"/>
+      <w:r>
+        <w:rPr>
+          <w:rFonts w:ascii="Times New Roman" w:hAnsi="Times New Roman"/>
+          <w:sz w:val="28"/>
+          <w:szCs w:val="28"/>
+          <w:lang w:val="uk-UA"/>
+        </w:rPr>
+        <w:t>как</w:t>
+      </w:r>
+      <w:proofErr w:type="spellEnd"/>
+      <w:r>
+        <w:rPr>
+          <w:rFonts w:ascii="Times New Roman" w:hAnsi="Times New Roman"/>
+          <w:sz w:val="28"/>
+          <w:szCs w:val="28"/>
+          <w:lang w:val="uk-UA"/>
+        </w:rPr>
+        <w:t xml:space="preserve"> свою </w:t>
+      </w:r>
+      <w:proofErr w:type="spellStart"/>
+      <w:r>
+        <w:rPr>
+          <w:rFonts w:ascii="Times New Roman" w:hAnsi="Times New Roman"/>
+          <w:sz w:val="28"/>
+          <w:szCs w:val="28"/>
+          <w:lang w:val="uk-UA"/>
+        </w:rPr>
+        <w:t>сильные</w:t>
+      </w:r>
+      <w:proofErr w:type="spellEnd"/>
+      <w:r>
+        <w:rPr>
+          <w:rFonts w:ascii="Times New Roman" w:hAnsi="Times New Roman"/>
+          <w:sz w:val="28"/>
+          <w:szCs w:val="28"/>
+          <w:lang w:val="uk-UA"/>
+        </w:rPr>
+        <w:t xml:space="preserve"> </w:t>
+      </w:r>
+      <w:proofErr w:type="spellStart"/>
+      <w:r>
+        <w:rPr>
+          <w:rFonts w:ascii="Times New Roman" w:hAnsi="Times New Roman"/>
+          <w:sz w:val="28"/>
+          <w:szCs w:val="28"/>
+          <w:lang w:val="uk-UA"/>
+        </w:rPr>
+        <w:t>стороны</w:t>
+      </w:r>
+      <w:proofErr w:type="spellEnd"/>
+      <w:r>
+        <w:rPr>
+          <w:rFonts w:ascii="Times New Roman" w:hAnsi="Times New Roman"/>
+          <w:sz w:val="28"/>
+          <w:szCs w:val="28"/>
+          <w:lang w:val="uk-UA"/>
+        </w:rPr>
+        <w:t xml:space="preserve">, так и </w:t>
+      </w:r>
+      <w:proofErr w:type="spellStart"/>
+      <w:r>
+        <w:rPr>
+          <w:rFonts w:ascii="Times New Roman" w:hAnsi="Times New Roman"/>
+          <w:sz w:val="28"/>
+          <w:szCs w:val="28"/>
+          <w:lang w:val="uk-UA"/>
+        </w:rPr>
+        <w:t>слабые</w:t>
+      </w:r>
+      <w:proofErr w:type="spellEnd"/>
+      <w:r>
+        <w:rPr>
+          <w:rFonts w:ascii="Times New Roman" w:hAnsi="Times New Roman"/>
+          <w:sz w:val="28"/>
+          <w:szCs w:val="28"/>
+          <w:lang w:val="uk-UA"/>
+        </w:rPr>
+        <w:t xml:space="preserve">, </w:t>
+      </w:r>
+      <w:proofErr w:type="spellStart"/>
+      <w:r>
+        <w:rPr>
+          <w:rFonts w:ascii="Times New Roman" w:hAnsi="Times New Roman"/>
+          <w:sz w:val="28"/>
+          <w:szCs w:val="28"/>
+          <w:lang w:val="uk-UA"/>
+        </w:rPr>
+        <w:t>поэтому</w:t>
+      </w:r>
+      <w:proofErr w:type="spellEnd"/>
+      <w:r>
+        <w:rPr>
+          <w:rFonts w:ascii="Times New Roman" w:hAnsi="Times New Roman"/>
+          <w:sz w:val="28"/>
+          <w:szCs w:val="28"/>
+          <w:lang w:val="uk-UA"/>
+        </w:rPr>
+        <w:t xml:space="preserve">, </w:t>
+      </w:r>
+      <w:proofErr w:type="spellStart"/>
+      <w:r>
+        <w:rPr>
+          <w:rFonts w:ascii="Times New Roman" w:hAnsi="Times New Roman"/>
+          <w:sz w:val="28"/>
+          <w:szCs w:val="28"/>
+          <w:lang w:val="uk-UA"/>
+        </w:rPr>
+        <w:t>исходя</w:t>
+      </w:r>
+      <w:proofErr w:type="spellEnd"/>
+      <w:r>
+        <w:rPr>
+          <w:rFonts w:ascii="Times New Roman" w:hAnsi="Times New Roman"/>
+          <w:sz w:val="28"/>
+          <w:szCs w:val="28"/>
+          <w:lang w:val="uk-UA"/>
+        </w:rPr>
+        <w:t xml:space="preserve"> </w:t>
+      </w:r>
+      <w:proofErr w:type="spellStart"/>
+      <w:r>
+        <w:rPr>
+          <w:rFonts w:ascii="Times New Roman" w:hAnsi="Times New Roman"/>
+          <w:sz w:val="28"/>
+          <w:szCs w:val="28"/>
+          <w:lang w:val="uk-UA"/>
+        </w:rPr>
+        <w:t>из</w:t>
+      </w:r>
+      <w:proofErr w:type="spellEnd"/>
+      <w:r>
+        <w:rPr>
+          <w:rFonts w:ascii="Times New Roman" w:hAnsi="Times New Roman"/>
+          <w:sz w:val="28"/>
+          <w:szCs w:val="28"/>
+          <w:lang w:val="uk-UA"/>
+        </w:rPr>
+        <w:t xml:space="preserve"> </w:t>
+      </w:r>
+      <w:proofErr w:type="spellStart"/>
+      <w:r>
+        <w:rPr>
+          <w:rFonts w:ascii="Times New Roman" w:hAnsi="Times New Roman"/>
+          <w:sz w:val="28"/>
+          <w:szCs w:val="28"/>
+          <w:lang w:val="uk-UA"/>
+        </w:rPr>
+        <w:t>этого</w:t>
+      </w:r>
+      <w:proofErr w:type="spellEnd"/>
+      <w:r>
+        <w:rPr>
+          <w:rFonts w:ascii="Times New Roman" w:hAnsi="Times New Roman"/>
+          <w:sz w:val="28"/>
+          <w:szCs w:val="28"/>
+          <w:lang w:val="uk-UA"/>
+        </w:rPr>
+        <w:t xml:space="preserve"> и </w:t>
+      </w:r>
+      <w:proofErr w:type="spellStart"/>
+      <w:r>
+        <w:rPr>
+          <w:rFonts w:ascii="Times New Roman" w:hAnsi="Times New Roman"/>
+          <w:sz w:val="28"/>
+          <w:szCs w:val="28"/>
+          <w:lang w:val="uk-UA"/>
+        </w:rPr>
+        <w:t>учитывая</w:t>
+      </w:r>
+      <w:proofErr w:type="spellEnd"/>
+      <w:r>
+        <w:rPr>
+          <w:rFonts w:ascii="Times New Roman" w:hAnsi="Times New Roman"/>
+          <w:sz w:val="28"/>
+          <w:szCs w:val="28"/>
+          <w:lang w:val="uk-UA"/>
+        </w:rPr>
+        <w:t xml:space="preserve"> </w:t>
+      </w:r>
+      <w:proofErr w:type="spellStart"/>
+      <w:r>
+        <w:rPr>
+          <w:rFonts w:ascii="Times New Roman" w:hAnsi="Times New Roman"/>
+          <w:sz w:val="28"/>
+          <w:szCs w:val="28"/>
+          <w:lang w:val="uk-UA"/>
+        </w:rPr>
+        <w:t>специфику</w:t>
+      </w:r>
+      <w:proofErr w:type="spellEnd"/>
+      <w:r>
+        <w:rPr>
+          <w:rFonts w:ascii="Times New Roman" w:hAnsi="Times New Roman"/>
+          <w:sz w:val="28"/>
+          <w:szCs w:val="28"/>
+          <w:lang w:val="uk-UA"/>
+        </w:rPr>
+        <w:t xml:space="preserve"> </w:t>
+      </w:r>
+      <w:proofErr w:type="spellStart"/>
+      <w:r>
+        <w:rPr>
+          <w:rFonts w:ascii="Times New Roman" w:hAnsi="Times New Roman"/>
+          <w:sz w:val="28"/>
+          <w:szCs w:val="28"/>
+          <w:lang w:val="uk-UA"/>
+        </w:rPr>
+        <w:t>задачи</w:t>
+      </w:r>
+      <w:proofErr w:type="spellEnd"/>
+      <w:r>
+        <w:rPr>
+          <w:rFonts w:ascii="Times New Roman" w:hAnsi="Times New Roman"/>
+          <w:sz w:val="28"/>
+          <w:szCs w:val="28"/>
+          <w:lang w:val="uk-UA"/>
+        </w:rPr>
+        <w:t xml:space="preserve">, </w:t>
+      </w:r>
+      <w:proofErr w:type="spellStart"/>
+      <w:r>
+        <w:rPr>
+          <w:rFonts w:ascii="Times New Roman" w:hAnsi="Times New Roman"/>
+          <w:sz w:val="28"/>
+          <w:szCs w:val="28"/>
+          <w:lang w:val="uk-UA"/>
+        </w:rPr>
+        <w:t>нельзя</w:t>
+      </w:r>
+      <w:proofErr w:type="spellEnd"/>
+      <w:r>
+        <w:rPr>
+          <w:rFonts w:ascii="Times New Roman" w:hAnsi="Times New Roman"/>
+          <w:sz w:val="28"/>
+          <w:szCs w:val="28"/>
+          <w:lang w:val="uk-UA"/>
+        </w:rPr>
+        <w:t xml:space="preserve"> говорить про </w:t>
+      </w:r>
+      <w:proofErr w:type="spellStart"/>
+      <w:r>
+        <w:rPr>
+          <w:rFonts w:ascii="Times New Roman" w:hAnsi="Times New Roman"/>
+          <w:sz w:val="28"/>
+          <w:szCs w:val="28"/>
+          <w:lang w:val="uk-UA"/>
+        </w:rPr>
+        <w:t>универсальную</w:t>
+      </w:r>
+      <w:proofErr w:type="spellEnd"/>
+      <w:r>
+        <w:rPr>
+          <w:rFonts w:ascii="Times New Roman" w:hAnsi="Times New Roman"/>
+          <w:sz w:val="28"/>
+          <w:szCs w:val="28"/>
+          <w:lang w:val="uk-UA"/>
+        </w:rPr>
+        <w:t xml:space="preserve"> </w:t>
+      </w:r>
+      <w:proofErr w:type="spellStart"/>
+      <w:r>
+        <w:rPr>
+          <w:rFonts w:ascii="Times New Roman" w:hAnsi="Times New Roman"/>
+          <w:sz w:val="28"/>
+          <w:szCs w:val="28"/>
+          <w:lang w:val="uk-UA"/>
+        </w:rPr>
+        <w:t>сортировку</w:t>
+      </w:r>
+      <w:proofErr w:type="spellEnd"/>
+      <w:r>
+        <w:rPr>
+          <w:rFonts w:ascii="Times New Roman" w:hAnsi="Times New Roman"/>
+          <w:sz w:val="28"/>
+          <w:szCs w:val="28"/>
+          <w:lang w:val="uk-UA"/>
+        </w:rPr>
+        <w:t xml:space="preserve">. </w:t>
+      </w:r>
+      <w:proofErr w:type="spellStart"/>
+      <w:r>
+        <w:rPr>
+          <w:rFonts w:ascii="Times New Roman" w:hAnsi="Times New Roman"/>
+          <w:sz w:val="28"/>
+          <w:szCs w:val="28"/>
+          <w:lang w:val="uk-UA"/>
+        </w:rPr>
+        <w:t>Можно</w:t>
+      </w:r>
+      <w:proofErr w:type="spellEnd"/>
+      <w:r>
+        <w:rPr>
+          <w:rFonts w:ascii="Times New Roman" w:hAnsi="Times New Roman"/>
+          <w:sz w:val="28"/>
+          <w:szCs w:val="28"/>
+          <w:lang w:val="uk-UA"/>
+        </w:rPr>
+        <w:t xml:space="preserve"> </w:t>
+      </w:r>
+      <w:proofErr w:type="spellStart"/>
+      <w:r>
+        <w:rPr>
+          <w:rFonts w:ascii="Times New Roman" w:hAnsi="Times New Roman"/>
+          <w:sz w:val="28"/>
+          <w:szCs w:val="28"/>
+          <w:lang w:val="uk-UA"/>
+        </w:rPr>
+        <w:t>лишь</w:t>
+      </w:r>
+      <w:proofErr w:type="spellEnd"/>
+      <w:r>
+        <w:rPr>
+          <w:rFonts w:ascii="Times New Roman" w:hAnsi="Times New Roman"/>
+          <w:sz w:val="28"/>
+          <w:szCs w:val="28"/>
+          <w:lang w:val="uk-UA"/>
+        </w:rPr>
+        <w:t xml:space="preserve"> </w:t>
+      </w:r>
+      <w:proofErr w:type="spellStart"/>
+      <w:r>
+        <w:rPr>
+          <w:rFonts w:ascii="Times New Roman" w:hAnsi="Times New Roman"/>
+          <w:sz w:val="28"/>
+          <w:szCs w:val="28"/>
+          <w:lang w:val="uk-UA"/>
+        </w:rPr>
+        <w:t>сказать</w:t>
+      </w:r>
+      <w:proofErr w:type="spellEnd"/>
+      <w:r>
+        <w:rPr>
+          <w:rFonts w:ascii="Times New Roman" w:hAnsi="Times New Roman"/>
+          <w:sz w:val="28"/>
+          <w:szCs w:val="28"/>
+          <w:lang w:val="uk-UA"/>
+        </w:rPr>
+        <w:t xml:space="preserve"> про </w:t>
+      </w:r>
+      <w:proofErr w:type="spellStart"/>
+      <w:r>
+        <w:rPr>
+          <w:rFonts w:ascii="Times New Roman" w:hAnsi="Times New Roman"/>
+          <w:sz w:val="28"/>
+          <w:szCs w:val="28"/>
+          <w:lang w:val="uk-UA"/>
+        </w:rPr>
+        <w:t>сортировку</w:t>
+      </w:r>
+      <w:proofErr w:type="spellEnd"/>
+      <w:r>
+        <w:rPr>
+          <w:rFonts w:ascii="Times New Roman" w:hAnsi="Times New Roman"/>
+          <w:sz w:val="28"/>
+          <w:szCs w:val="28"/>
+          <w:lang w:val="uk-UA"/>
+        </w:rPr>
+        <w:t xml:space="preserve">, </w:t>
+      </w:r>
+      <w:proofErr w:type="spellStart"/>
+      <w:r>
+        <w:rPr>
+          <w:rFonts w:ascii="Times New Roman" w:hAnsi="Times New Roman"/>
+          <w:sz w:val="28"/>
+          <w:szCs w:val="28"/>
+          <w:lang w:val="uk-UA"/>
+        </w:rPr>
+        <w:t>которая</w:t>
+      </w:r>
+      <w:proofErr w:type="spellEnd"/>
+      <w:r>
+        <w:rPr>
+          <w:rFonts w:ascii="Times New Roman" w:hAnsi="Times New Roman"/>
+          <w:sz w:val="28"/>
+          <w:szCs w:val="28"/>
+          <w:lang w:val="uk-UA"/>
+        </w:rPr>
+        <w:t xml:space="preserve"> </w:t>
+      </w:r>
+      <w:proofErr w:type="spellStart"/>
+      <w:r>
+        <w:rPr>
+          <w:rFonts w:ascii="Times New Roman" w:hAnsi="Times New Roman"/>
+          <w:sz w:val="28"/>
+          <w:szCs w:val="28"/>
+          <w:lang w:val="uk-UA"/>
+        </w:rPr>
+        <w:t>будет</w:t>
+      </w:r>
+      <w:proofErr w:type="spellEnd"/>
+      <w:r>
+        <w:rPr>
+          <w:rFonts w:ascii="Times New Roman" w:hAnsi="Times New Roman"/>
+          <w:sz w:val="28"/>
+          <w:szCs w:val="28"/>
+          <w:lang w:val="uk-UA"/>
+        </w:rPr>
+        <w:t xml:space="preserve"> </w:t>
+      </w:r>
+      <w:proofErr w:type="spellStart"/>
+      <w:r>
+        <w:rPr>
+          <w:rFonts w:ascii="Times New Roman" w:hAnsi="Times New Roman"/>
+          <w:sz w:val="28"/>
+          <w:szCs w:val="28"/>
+          <w:lang w:val="uk-UA"/>
+        </w:rPr>
+        <w:t>состоять</w:t>
+      </w:r>
+      <w:proofErr w:type="spellEnd"/>
+      <w:r>
+        <w:rPr>
+          <w:rFonts w:ascii="Times New Roman" w:hAnsi="Times New Roman"/>
+          <w:sz w:val="28"/>
+          <w:szCs w:val="28"/>
+          <w:lang w:val="uk-UA"/>
+        </w:rPr>
+        <w:t xml:space="preserve"> </w:t>
+      </w:r>
+      <w:proofErr w:type="spellStart"/>
+      <w:r>
+        <w:rPr>
+          <w:rFonts w:ascii="Times New Roman" w:hAnsi="Times New Roman"/>
+          <w:sz w:val="28"/>
+          <w:szCs w:val="28"/>
+          <w:lang w:val="uk-UA"/>
+        </w:rPr>
+        <w:t>из</w:t>
+      </w:r>
+      <w:proofErr w:type="spellEnd"/>
+      <w:r>
+        <w:rPr>
+          <w:rFonts w:ascii="Times New Roman" w:hAnsi="Times New Roman"/>
+          <w:sz w:val="28"/>
+          <w:szCs w:val="28"/>
+          <w:lang w:val="uk-UA"/>
+        </w:rPr>
+        <w:t xml:space="preserve"> </w:t>
+      </w:r>
+      <w:proofErr w:type="spellStart"/>
+      <w:r>
+        <w:rPr>
+          <w:rFonts w:ascii="Times New Roman" w:hAnsi="Times New Roman"/>
+          <w:sz w:val="28"/>
+          <w:szCs w:val="28"/>
+          <w:lang w:val="uk-UA"/>
+        </w:rPr>
+        <w:t>нескольких</w:t>
+      </w:r>
+      <w:proofErr w:type="spellEnd"/>
+      <w:r>
+        <w:rPr>
+          <w:rFonts w:ascii="Times New Roman" w:hAnsi="Times New Roman"/>
+          <w:sz w:val="28"/>
+          <w:szCs w:val="28"/>
+          <w:lang w:val="uk-UA"/>
+        </w:rPr>
+        <w:t xml:space="preserve"> </w:t>
+      </w:r>
+      <w:proofErr w:type="spellStart"/>
+      <w:r>
+        <w:rPr>
+          <w:rFonts w:ascii="Times New Roman" w:hAnsi="Times New Roman"/>
+          <w:sz w:val="28"/>
+          <w:szCs w:val="28"/>
+          <w:lang w:val="uk-UA"/>
+        </w:rPr>
+        <w:t>видов</w:t>
+      </w:r>
+      <w:proofErr w:type="spellEnd"/>
+      <w:r>
+        <w:rPr>
+          <w:rFonts w:ascii="Times New Roman" w:hAnsi="Times New Roman"/>
+          <w:sz w:val="28"/>
+          <w:szCs w:val="28"/>
+          <w:lang w:val="uk-UA"/>
+        </w:rPr>
+        <w:t xml:space="preserve"> </w:t>
+      </w:r>
+      <w:proofErr w:type="spellStart"/>
+      <w:r>
+        <w:rPr>
+          <w:rFonts w:ascii="Times New Roman" w:hAnsi="Times New Roman"/>
+          <w:sz w:val="28"/>
+          <w:szCs w:val="28"/>
+          <w:lang w:val="uk-UA"/>
+        </w:rPr>
+        <w:t>сортировок</w:t>
+      </w:r>
+      <w:proofErr w:type="spellEnd"/>
+      <w:r>
+        <w:rPr>
+          <w:rFonts w:ascii="Times New Roman" w:hAnsi="Times New Roman"/>
+          <w:sz w:val="28"/>
+          <w:szCs w:val="28"/>
+          <w:lang w:val="uk-UA"/>
+        </w:rPr>
+        <w:t xml:space="preserve"> и при </w:t>
+      </w:r>
+      <w:proofErr w:type="spellStart"/>
+      <w:r>
+        <w:rPr>
+          <w:rFonts w:ascii="Times New Roman" w:hAnsi="Times New Roman"/>
+          <w:sz w:val="28"/>
+          <w:szCs w:val="28"/>
+          <w:lang w:val="uk-UA"/>
+        </w:rPr>
+        <w:t>определенных</w:t>
+      </w:r>
+      <w:proofErr w:type="spellEnd"/>
+      <w:r>
+        <w:rPr>
+          <w:rFonts w:ascii="Times New Roman" w:hAnsi="Times New Roman"/>
+          <w:sz w:val="28"/>
+          <w:szCs w:val="28"/>
+          <w:lang w:val="uk-UA"/>
+        </w:rPr>
+        <w:t xml:space="preserve"> </w:t>
+      </w:r>
+      <w:proofErr w:type="spellStart"/>
+      <w:r>
+        <w:rPr>
+          <w:rFonts w:ascii="Times New Roman" w:hAnsi="Times New Roman"/>
+          <w:sz w:val="28"/>
+          <w:szCs w:val="28"/>
+          <w:lang w:val="uk-UA"/>
+        </w:rPr>
+        <w:t>условиях</w:t>
+      </w:r>
+      <w:proofErr w:type="spellEnd"/>
+      <w:r>
+        <w:rPr>
+          <w:rFonts w:ascii="Times New Roman" w:hAnsi="Times New Roman"/>
+          <w:sz w:val="28"/>
+          <w:szCs w:val="28"/>
+          <w:lang w:val="uk-UA"/>
+        </w:rPr>
+        <w:t xml:space="preserve">, </w:t>
+      </w:r>
+      <w:proofErr w:type="spellStart"/>
+      <w:r>
+        <w:rPr>
+          <w:rFonts w:ascii="Times New Roman" w:hAnsi="Times New Roman"/>
+          <w:sz w:val="28"/>
+          <w:szCs w:val="28"/>
+          <w:lang w:val="uk-UA"/>
+        </w:rPr>
+        <w:t>будет</w:t>
+      </w:r>
+      <w:proofErr w:type="spellEnd"/>
+      <w:r>
+        <w:rPr>
+          <w:rFonts w:ascii="Times New Roman" w:hAnsi="Times New Roman"/>
+          <w:sz w:val="28"/>
+          <w:szCs w:val="28"/>
+          <w:lang w:val="uk-UA"/>
+        </w:rPr>
+        <w:t xml:space="preserve"> </w:t>
+      </w:r>
+      <w:proofErr w:type="spellStart"/>
+      <w:r>
+        <w:rPr>
+          <w:rFonts w:ascii="Times New Roman" w:hAnsi="Times New Roman"/>
+          <w:sz w:val="28"/>
+          <w:szCs w:val="28"/>
+          <w:lang w:val="uk-UA"/>
+        </w:rPr>
+        <w:t>работать</w:t>
+      </w:r>
+      <w:proofErr w:type="spellEnd"/>
+      <w:r>
+        <w:rPr>
+          <w:rFonts w:ascii="Times New Roman" w:hAnsi="Times New Roman"/>
+          <w:sz w:val="28"/>
+          <w:szCs w:val="28"/>
+          <w:lang w:val="uk-UA"/>
+        </w:rPr>
+        <w:t xml:space="preserve"> </w:t>
+      </w:r>
+      <w:proofErr w:type="spellStart"/>
+      <w:r>
+        <w:rPr>
+          <w:rFonts w:ascii="Times New Roman" w:hAnsi="Times New Roman"/>
+          <w:sz w:val="28"/>
+          <w:szCs w:val="28"/>
+          <w:lang w:val="uk-UA"/>
+        </w:rPr>
+        <w:t>какая</w:t>
+      </w:r>
+      <w:proofErr w:type="spellEnd"/>
+      <w:r>
+        <w:rPr>
+          <w:rFonts w:ascii="Times New Roman" w:hAnsi="Times New Roman"/>
+          <w:sz w:val="28"/>
+          <w:szCs w:val="28"/>
+          <w:lang w:val="uk-UA"/>
+        </w:rPr>
+        <w:t xml:space="preserve">-то одна </w:t>
+      </w:r>
+      <w:proofErr w:type="spellStart"/>
+      <w:r>
+        <w:rPr>
+          <w:rFonts w:ascii="Times New Roman" w:hAnsi="Times New Roman"/>
+          <w:sz w:val="28"/>
+          <w:szCs w:val="28"/>
+          <w:lang w:val="uk-UA"/>
+        </w:rPr>
+        <w:t>или</w:t>
+      </w:r>
+      <w:proofErr w:type="spellEnd"/>
+      <w:r>
+        <w:rPr>
+          <w:rFonts w:ascii="Times New Roman" w:hAnsi="Times New Roman"/>
+          <w:sz w:val="28"/>
+          <w:szCs w:val="28"/>
+          <w:lang w:val="uk-UA"/>
+        </w:rPr>
+        <w:t xml:space="preserve"> </w:t>
+      </w:r>
+      <w:proofErr w:type="spellStart"/>
+      <w:r>
+        <w:rPr>
+          <w:rFonts w:ascii="Times New Roman" w:hAnsi="Times New Roman"/>
+          <w:sz w:val="28"/>
+          <w:szCs w:val="28"/>
+          <w:lang w:val="uk-UA"/>
+        </w:rPr>
+        <w:t>несколько</w:t>
+      </w:r>
+      <w:proofErr w:type="spellEnd"/>
+      <w:r>
+        <w:rPr>
+          <w:rFonts w:ascii="Times New Roman" w:hAnsi="Times New Roman"/>
+          <w:sz w:val="28"/>
+          <w:szCs w:val="28"/>
+          <w:lang w:val="uk-UA"/>
+        </w:rPr>
+        <w:t xml:space="preserve"> </w:t>
+      </w:r>
+      <w:proofErr w:type="spellStart"/>
+      <w:r>
+        <w:rPr>
+          <w:rFonts w:ascii="Times New Roman" w:hAnsi="Times New Roman"/>
+          <w:sz w:val="28"/>
+          <w:szCs w:val="28"/>
+          <w:lang w:val="uk-UA"/>
+        </w:rPr>
+        <w:t>выбраных</w:t>
+      </w:r>
+      <w:proofErr w:type="spellEnd"/>
+      <w:r>
+        <w:rPr>
+          <w:rFonts w:ascii="Times New Roman" w:hAnsi="Times New Roman"/>
+          <w:sz w:val="28"/>
+          <w:szCs w:val="28"/>
+          <w:lang w:val="uk-UA"/>
+        </w:rPr>
+        <w:t xml:space="preserve"> </w:t>
+      </w:r>
+      <w:proofErr w:type="spellStart"/>
+      <w:r>
+        <w:rPr>
+          <w:rFonts w:ascii="Times New Roman" w:hAnsi="Times New Roman"/>
+          <w:sz w:val="28"/>
+          <w:szCs w:val="28"/>
+          <w:lang w:val="uk-UA"/>
+        </w:rPr>
+        <w:t>сортировок</w:t>
+      </w:r>
+      <w:proofErr w:type="spellEnd"/>
+      <w:r>
+        <w:rPr>
+          <w:rFonts w:ascii="Times New Roman" w:hAnsi="Times New Roman"/>
+          <w:sz w:val="28"/>
+          <w:szCs w:val="28"/>
+          <w:lang w:val="uk-UA"/>
+        </w:rPr>
+        <w:t>.</w:t>
       </w:r>
     </w:p>
     <w:p>
@@ -8563,6 +9554,316 @@
     </w:p>
     <w:p>
       <w:pPr>
+        <w:rPr>
+          <w:rFonts w:ascii="Times New Roman" w:hAnsi="Times New Roman"/>
+          <w:sz w:val="28"/>
+          <w:szCs w:val="28"/>
+          <w:lang w:val="uk-UA"/>
+        </w:rPr>
+      </w:pPr>
+      <w:proofErr w:type="spellStart"/>
+      <w:r>
+        <w:rPr>
+          <w:rFonts w:ascii="Times New Roman" w:hAnsi="Times New Roman"/>
+          <w:sz w:val="28"/>
+          <w:szCs w:val="28"/>
+          <w:lang w:val="uk-UA"/>
+        </w:rPr>
+        <w:t>Заданные</w:t>
+      </w:r>
+      <w:proofErr w:type="spellEnd"/>
+      <w:r>
+        <w:rPr>
+          <w:rFonts w:ascii="Times New Roman" w:hAnsi="Times New Roman"/>
+          <w:sz w:val="28"/>
+          <w:szCs w:val="28"/>
+          <w:lang w:val="uk-UA"/>
+        </w:rPr>
+        <w:t xml:space="preserve"> </w:t>
+      </w:r>
+      <w:proofErr w:type="spellStart"/>
+      <w:r>
+        <w:rPr>
+          <w:rFonts w:ascii="Times New Roman" w:hAnsi="Times New Roman"/>
+          <w:sz w:val="28"/>
+          <w:szCs w:val="28"/>
+          <w:lang w:val="uk-UA"/>
+        </w:rPr>
+        <w:t>данные</w:t>
+      </w:r>
+      <w:proofErr w:type="spellEnd"/>
+      <w:r>
+        <w:rPr>
+          <w:rFonts w:ascii="Times New Roman" w:hAnsi="Times New Roman"/>
+          <w:sz w:val="28"/>
+          <w:szCs w:val="28"/>
+          <w:lang w:val="uk-UA"/>
+        </w:rPr>
+        <w:t xml:space="preserve"> </w:t>
+      </w:r>
+      <w:proofErr w:type="spellStart"/>
+      <w:r>
+        <w:rPr>
+          <w:rFonts w:ascii="Times New Roman" w:hAnsi="Times New Roman"/>
+          <w:sz w:val="28"/>
+          <w:szCs w:val="28"/>
+          <w:lang w:val="uk-UA"/>
+        </w:rPr>
+        <w:t>можно</w:t>
+      </w:r>
+      <w:proofErr w:type="spellEnd"/>
+      <w:r>
+        <w:rPr>
+          <w:rFonts w:ascii="Times New Roman" w:hAnsi="Times New Roman"/>
+          <w:sz w:val="28"/>
+          <w:szCs w:val="28"/>
+          <w:lang w:val="uk-UA"/>
+        </w:rPr>
+        <w:t xml:space="preserve"> </w:t>
+      </w:r>
+      <w:proofErr w:type="spellStart"/>
+      <w:r>
+        <w:rPr>
+          <w:rFonts w:ascii="Times New Roman" w:hAnsi="Times New Roman"/>
+          <w:sz w:val="28"/>
+          <w:szCs w:val="28"/>
+          <w:lang w:val="uk-UA"/>
+        </w:rPr>
+        <w:t>сортировать</w:t>
+      </w:r>
+      <w:proofErr w:type="spellEnd"/>
+      <w:r>
+        <w:rPr>
+          <w:rFonts w:ascii="Times New Roman" w:hAnsi="Times New Roman"/>
+          <w:sz w:val="28"/>
+          <w:szCs w:val="28"/>
+          <w:lang w:val="uk-UA"/>
+        </w:rPr>
+        <w:t xml:space="preserve"> </w:t>
+      </w:r>
+      <w:proofErr w:type="spellStart"/>
+      <w:r>
+        <w:rPr>
+          <w:rFonts w:ascii="Times New Roman" w:hAnsi="Times New Roman"/>
+          <w:sz w:val="28"/>
+          <w:szCs w:val="28"/>
+          <w:lang w:val="uk-UA"/>
+        </w:rPr>
+        <w:t>разными</w:t>
+      </w:r>
+      <w:proofErr w:type="spellEnd"/>
+      <w:r>
+        <w:rPr>
+          <w:rFonts w:ascii="Times New Roman" w:hAnsi="Times New Roman"/>
+          <w:sz w:val="28"/>
+          <w:szCs w:val="28"/>
+          <w:lang w:val="uk-UA"/>
+        </w:rPr>
+        <w:t xml:space="preserve"> способами, а </w:t>
+      </w:r>
+      <w:proofErr w:type="spellStart"/>
+      <w:r>
+        <w:rPr>
+          <w:rFonts w:ascii="Times New Roman" w:hAnsi="Times New Roman"/>
+          <w:sz w:val="28"/>
+          <w:szCs w:val="28"/>
+          <w:lang w:val="uk-UA"/>
+        </w:rPr>
+        <w:t>эти</w:t>
+      </w:r>
+      <w:proofErr w:type="spellEnd"/>
+      <w:r>
+        <w:rPr>
+          <w:rFonts w:ascii="Times New Roman" w:hAnsi="Times New Roman"/>
+          <w:sz w:val="28"/>
+          <w:szCs w:val="28"/>
+          <w:lang w:val="uk-UA"/>
+        </w:rPr>
+        <w:t xml:space="preserve"> </w:t>
+      </w:r>
+      <w:proofErr w:type="spellStart"/>
+      <w:r>
+        <w:rPr>
+          <w:rFonts w:ascii="Times New Roman" w:hAnsi="Times New Roman"/>
+          <w:sz w:val="28"/>
+          <w:szCs w:val="28"/>
+          <w:lang w:val="uk-UA"/>
+        </w:rPr>
+        <w:t>способы</w:t>
+      </w:r>
+      <w:proofErr w:type="spellEnd"/>
+      <w:r>
+        <w:rPr>
+          <w:rFonts w:ascii="Times New Roman" w:hAnsi="Times New Roman"/>
+          <w:sz w:val="28"/>
+          <w:szCs w:val="28"/>
+          <w:lang w:val="uk-UA"/>
+        </w:rPr>
+        <w:t xml:space="preserve"> так же </w:t>
+      </w:r>
+      <w:proofErr w:type="spellStart"/>
+      <w:r>
+        <w:rPr>
+          <w:rFonts w:ascii="Times New Roman" w:hAnsi="Times New Roman"/>
+          <w:sz w:val="28"/>
+          <w:szCs w:val="28"/>
+          <w:lang w:val="uk-UA"/>
+        </w:rPr>
+        <w:t>можно</w:t>
+      </w:r>
+      <w:proofErr w:type="spellEnd"/>
+      <w:r>
+        <w:rPr>
+          <w:rFonts w:ascii="Times New Roman" w:hAnsi="Times New Roman"/>
+          <w:sz w:val="28"/>
+          <w:szCs w:val="28"/>
+          <w:lang w:val="uk-UA"/>
+        </w:rPr>
+        <w:t xml:space="preserve"> </w:t>
+      </w:r>
+      <w:proofErr w:type="spellStart"/>
+      <w:r>
+        <w:rPr>
+          <w:rFonts w:ascii="Times New Roman" w:hAnsi="Times New Roman"/>
+          <w:sz w:val="28"/>
+          <w:szCs w:val="28"/>
+          <w:lang w:val="uk-UA"/>
+        </w:rPr>
+        <w:t>улучшать</w:t>
+      </w:r>
+      <w:proofErr w:type="spellEnd"/>
+      <w:r>
+        <w:rPr>
+          <w:rFonts w:ascii="Times New Roman" w:hAnsi="Times New Roman"/>
+          <w:sz w:val="28"/>
+          <w:szCs w:val="28"/>
+          <w:lang w:val="uk-UA"/>
+        </w:rPr>
+        <w:t xml:space="preserve">, </w:t>
+      </w:r>
+      <w:proofErr w:type="spellStart"/>
+      <w:r>
+        <w:rPr>
+          <w:rFonts w:ascii="Times New Roman" w:hAnsi="Times New Roman"/>
+          <w:sz w:val="28"/>
+          <w:szCs w:val="28"/>
+          <w:lang w:val="uk-UA"/>
+        </w:rPr>
+        <w:t>поэтому</w:t>
+      </w:r>
+      <w:proofErr w:type="spellEnd"/>
+      <w:r>
+        <w:rPr>
+          <w:rFonts w:ascii="Times New Roman" w:hAnsi="Times New Roman"/>
+          <w:sz w:val="28"/>
+          <w:szCs w:val="28"/>
+          <w:lang w:val="uk-UA"/>
+        </w:rPr>
+        <w:t xml:space="preserve"> и </w:t>
+      </w:r>
+      <w:proofErr w:type="spellStart"/>
+      <w:r>
+        <w:rPr>
+          <w:rFonts w:ascii="Times New Roman" w:hAnsi="Times New Roman"/>
+          <w:sz w:val="28"/>
+          <w:szCs w:val="28"/>
+          <w:lang w:val="uk-UA"/>
+        </w:rPr>
+        <w:t>существует</w:t>
+      </w:r>
+      <w:proofErr w:type="spellEnd"/>
+      <w:r>
+        <w:rPr>
+          <w:rFonts w:ascii="Times New Roman" w:hAnsi="Times New Roman"/>
+          <w:sz w:val="28"/>
+          <w:szCs w:val="28"/>
+          <w:lang w:val="uk-UA"/>
+        </w:rPr>
+        <w:t xml:space="preserve"> </w:t>
+      </w:r>
+      <w:proofErr w:type="spellStart"/>
+      <w:r>
+        <w:rPr>
+          <w:rFonts w:ascii="Times New Roman" w:hAnsi="Times New Roman"/>
+          <w:sz w:val="28"/>
+          <w:szCs w:val="28"/>
+          <w:lang w:val="uk-UA"/>
+        </w:rPr>
+        <w:t>такое</w:t>
+      </w:r>
+      <w:proofErr w:type="spellEnd"/>
+      <w:r>
+        <w:rPr>
+          <w:rFonts w:ascii="Times New Roman" w:hAnsi="Times New Roman"/>
+          <w:sz w:val="28"/>
+          <w:szCs w:val="28"/>
+          <w:lang w:val="uk-UA"/>
+        </w:rPr>
+        <w:t xml:space="preserve"> </w:t>
+      </w:r>
+      <w:proofErr w:type="spellStart"/>
+      <w:r>
+        <w:rPr>
+          <w:rFonts w:ascii="Times New Roman" w:hAnsi="Times New Roman"/>
+          <w:sz w:val="28"/>
+          <w:szCs w:val="28"/>
+          <w:lang w:val="uk-UA"/>
+        </w:rPr>
+        <w:t>кол</w:t>
+      </w:r>
+      <w:proofErr w:type="spellEnd"/>
+      <w:r>
+        <w:rPr>
+          <w:rFonts w:ascii="Times New Roman" w:hAnsi="Times New Roman"/>
+          <w:sz w:val="28"/>
+          <w:szCs w:val="28"/>
+          <w:lang w:val="uk-UA"/>
+        </w:rPr>
+        <w:t xml:space="preserve">-во </w:t>
+      </w:r>
+      <w:proofErr w:type="spellStart"/>
+      <w:r>
+        <w:rPr>
+          <w:rFonts w:ascii="Times New Roman" w:hAnsi="Times New Roman"/>
+          <w:sz w:val="28"/>
+          <w:szCs w:val="28"/>
+          <w:lang w:val="uk-UA"/>
+        </w:rPr>
+        <w:t>видов</w:t>
+      </w:r>
+      <w:proofErr w:type="spellEnd"/>
+      <w:r>
+        <w:rPr>
+          <w:rFonts w:ascii="Times New Roman" w:hAnsi="Times New Roman"/>
+          <w:sz w:val="28"/>
+          <w:szCs w:val="28"/>
+          <w:lang w:val="uk-UA"/>
+        </w:rPr>
+        <w:t xml:space="preserve"> </w:t>
+      </w:r>
+      <w:proofErr w:type="spellStart"/>
+      <w:r>
+        <w:rPr>
+          <w:rFonts w:ascii="Times New Roman" w:hAnsi="Times New Roman"/>
+          <w:sz w:val="28"/>
+          <w:szCs w:val="28"/>
+          <w:lang w:val="uk-UA"/>
+        </w:rPr>
+        <w:t>сортировок</w:t>
+      </w:r>
+      <w:proofErr w:type="spellEnd"/>
+      <w:r>
+        <w:rPr>
+          <w:rFonts w:ascii="Times New Roman" w:hAnsi="Times New Roman"/>
+          <w:sz w:val="28"/>
+          <w:szCs w:val="28"/>
+          <w:lang w:val="uk-UA"/>
+        </w:rPr>
+        <w:t>.</w:t>
+      </w:r>
+    </w:p>
+    <w:p>
+      <w:pPr>
         <w:pStyle w:val="a7"/>
         <w:numPr>
           <w:ilvl w:val="0"/>
@@ -8738,6 +10039,444 @@
     </w:p>
     <w:p>
       <w:pPr>
+        <w:rPr>
+          <w:rFonts w:ascii="Times New Roman" w:hAnsi="Times New Roman"/>
+          <w:sz w:val="28"/>
+          <w:szCs w:val="28"/>
+          <w:lang w:val="uk-UA"/>
+        </w:rPr>
+      </w:pPr>
+      <w:proofErr w:type="spellStart"/>
+      <w:r>
+        <w:rPr>
+          <w:rFonts w:ascii="Times New Roman" w:hAnsi="Times New Roman"/>
+          <w:sz w:val="28"/>
+          <w:szCs w:val="28"/>
+          <w:lang w:val="uk-UA"/>
+        </w:rPr>
+        <w:t>Нужно</w:t>
+      </w:r>
+      <w:proofErr w:type="spellEnd"/>
+      <w:r>
+        <w:rPr>
+          <w:rFonts w:ascii="Times New Roman" w:hAnsi="Times New Roman"/>
+          <w:sz w:val="28"/>
+          <w:szCs w:val="28"/>
+          <w:lang w:val="uk-UA"/>
+        </w:rPr>
+        <w:t xml:space="preserve"> </w:t>
+      </w:r>
+      <w:proofErr w:type="spellStart"/>
+      <w:r>
+        <w:rPr>
+          <w:rFonts w:ascii="Times New Roman" w:hAnsi="Times New Roman"/>
+          <w:sz w:val="28"/>
+          <w:szCs w:val="28"/>
+          <w:lang w:val="uk-UA"/>
+        </w:rPr>
+        <w:t>учитывать</w:t>
+      </w:r>
+      <w:proofErr w:type="spellEnd"/>
+      <w:r>
+        <w:rPr>
+          <w:rFonts w:ascii="Times New Roman" w:hAnsi="Times New Roman"/>
+          <w:sz w:val="28"/>
+          <w:szCs w:val="28"/>
+          <w:lang w:val="uk-UA"/>
+        </w:rPr>
+        <w:t xml:space="preserve"> </w:t>
+      </w:r>
+      <w:proofErr w:type="spellStart"/>
+      <w:r>
+        <w:rPr>
+          <w:rFonts w:ascii="Times New Roman" w:hAnsi="Times New Roman"/>
+          <w:sz w:val="28"/>
+          <w:szCs w:val="28"/>
+          <w:lang w:val="uk-UA"/>
+        </w:rPr>
+        <w:t>несколько</w:t>
+      </w:r>
+      <w:proofErr w:type="spellEnd"/>
+      <w:r>
+        <w:rPr>
+          <w:rFonts w:ascii="Times New Roman" w:hAnsi="Times New Roman"/>
+          <w:sz w:val="28"/>
+          <w:szCs w:val="28"/>
+          <w:lang w:val="uk-UA"/>
+        </w:rPr>
+        <w:t xml:space="preserve"> </w:t>
+      </w:r>
+      <w:proofErr w:type="spellStart"/>
+      <w:r>
+        <w:rPr>
+          <w:rFonts w:ascii="Times New Roman" w:hAnsi="Times New Roman"/>
+          <w:sz w:val="28"/>
+          <w:szCs w:val="28"/>
+          <w:lang w:val="uk-UA"/>
+        </w:rPr>
+        <w:t>факторов</w:t>
+      </w:r>
+      <w:proofErr w:type="spellEnd"/>
+      <w:r>
+        <w:rPr>
+          <w:rFonts w:ascii="Times New Roman" w:hAnsi="Times New Roman"/>
+          <w:sz w:val="28"/>
+          <w:szCs w:val="28"/>
+          <w:lang w:val="uk-UA"/>
+        </w:rPr>
+        <w:t>:</w:t>
+      </w:r>
+    </w:p>
+    <w:p>
+      <w:pPr>
+        <w:pStyle w:val="a7"/>
+        <w:numPr>
+          <w:ilvl w:val="0"/>
+          <w:numId w:val="23"/>
+        </w:numPr>
+        <w:rPr>
+          <w:rFonts w:ascii="Times New Roman" w:hAnsi="Times New Roman"/>
+          <w:sz w:val="28"/>
+          <w:szCs w:val="28"/>
+          <w:lang w:val="uk-UA"/>
+        </w:rPr>
+      </w:pPr>
+      <w:proofErr w:type="spellStart"/>
+      <w:r>
+        <w:rPr>
+          <w:rFonts w:ascii="Times New Roman" w:hAnsi="Times New Roman"/>
+          <w:sz w:val="28"/>
+          <w:szCs w:val="28"/>
+          <w:lang w:val="uk-UA"/>
+        </w:rPr>
+        <w:t>Параметры</w:t>
+      </w:r>
+      <w:proofErr w:type="spellEnd"/>
+      <w:r>
+        <w:rPr>
+          <w:rFonts w:ascii="Times New Roman" w:hAnsi="Times New Roman"/>
+          <w:sz w:val="28"/>
+          <w:szCs w:val="28"/>
+          <w:lang w:val="uk-UA"/>
+        </w:rPr>
+        <w:t xml:space="preserve"> </w:t>
+      </w:r>
+      <w:proofErr w:type="spellStart"/>
+      <w:r>
+        <w:rPr>
+          <w:rFonts w:ascii="Times New Roman" w:hAnsi="Times New Roman"/>
+          <w:sz w:val="28"/>
+          <w:szCs w:val="28"/>
+          <w:lang w:val="uk-UA"/>
+        </w:rPr>
+        <w:t>сортирования</w:t>
+      </w:r>
+      <w:proofErr w:type="spellEnd"/>
+    </w:p>
+    <w:p>
+      <w:pPr>
+        <w:pStyle w:val="a7"/>
+        <w:numPr>
+          <w:ilvl w:val="0"/>
+          <w:numId w:val="23"/>
+        </w:numPr>
+        <w:rPr>
+          <w:rFonts w:ascii="Times New Roman" w:hAnsi="Times New Roman"/>
+          <w:sz w:val="28"/>
+          <w:szCs w:val="28"/>
+          <w:lang w:val="uk-UA"/>
+        </w:rPr>
+      </w:pPr>
+      <w:proofErr w:type="spellStart"/>
+      <w:r>
+        <w:rPr>
+          <w:rFonts w:ascii="Times New Roman" w:hAnsi="Times New Roman"/>
+          <w:sz w:val="28"/>
+          <w:szCs w:val="28"/>
+          <w:lang w:val="uk-UA"/>
+        </w:rPr>
+        <w:t>Насколько</w:t>
+      </w:r>
+      <w:proofErr w:type="spellEnd"/>
+      <w:r>
+        <w:rPr>
+          <w:rFonts w:ascii="Times New Roman" w:hAnsi="Times New Roman"/>
+          <w:sz w:val="28"/>
+          <w:szCs w:val="28"/>
+          <w:lang w:val="uk-UA"/>
+        </w:rPr>
+        <w:t xml:space="preserve"> </w:t>
+      </w:r>
+      <w:proofErr w:type="spellStart"/>
+      <w:r>
+        <w:rPr>
+          <w:rFonts w:ascii="Times New Roman" w:hAnsi="Times New Roman"/>
+          <w:sz w:val="28"/>
+          <w:szCs w:val="28"/>
+          <w:lang w:val="uk-UA"/>
+        </w:rPr>
+        <w:t>отсортированы</w:t>
+      </w:r>
+      <w:proofErr w:type="spellEnd"/>
+      <w:r>
+        <w:rPr>
+          <w:rFonts w:ascii="Times New Roman" w:hAnsi="Times New Roman"/>
+          <w:sz w:val="28"/>
+          <w:szCs w:val="28"/>
+          <w:lang w:val="uk-UA"/>
+        </w:rPr>
+        <w:t xml:space="preserve"> </w:t>
+      </w:r>
+      <w:proofErr w:type="spellStart"/>
+      <w:r>
+        <w:rPr>
+          <w:rFonts w:ascii="Times New Roman" w:hAnsi="Times New Roman"/>
+          <w:sz w:val="28"/>
+          <w:szCs w:val="28"/>
+          <w:lang w:val="uk-UA"/>
+        </w:rPr>
+        <w:t>данные</w:t>
+      </w:r>
+      <w:proofErr w:type="spellEnd"/>
+      <w:r>
+        <w:rPr>
+          <w:rFonts w:ascii="Times New Roman" w:hAnsi="Times New Roman"/>
+          <w:sz w:val="28"/>
+          <w:szCs w:val="28"/>
+          <w:lang w:val="uk-UA"/>
+        </w:rPr>
+        <w:t xml:space="preserve"> по нашим параметрам</w:t>
+      </w:r>
+    </w:p>
+    <w:p>
+      <w:pPr>
+        <w:pStyle w:val="a7"/>
+        <w:numPr>
+          <w:ilvl w:val="0"/>
+          <w:numId w:val="23"/>
+        </w:numPr>
+        <w:rPr>
+          <w:rFonts w:ascii="Times New Roman" w:hAnsi="Times New Roman"/>
+          <w:sz w:val="28"/>
+          <w:szCs w:val="28"/>
+          <w:lang w:val="uk-UA"/>
+        </w:rPr>
+      </w:pPr>
+      <w:proofErr w:type="spellStart"/>
+      <w:r>
+        <w:rPr>
+          <w:rFonts w:ascii="Times New Roman" w:hAnsi="Times New Roman"/>
+          <w:sz w:val="28"/>
+          <w:szCs w:val="28"/>
+          <w:lang w:val="uk-UA"/>
+        </w:rPr>
+        <w:t>Какое</w:t>
+      </w:r>
+      <w:proofErr w:type="spellEnd"/>
+      <w:r>
+        <w:rPr>
+          <w:rFonts w:ascii="Times New Roman" w:hAnsi="Times New Roman"/>
+          <w:sz w:val="28"/>
+          <w:szCs w:val="28"/>
+          <w:lang w:val="uk-UA"/>
+        </w:rPr>
+        <w:t xml:space="preserve"> </w:t>
+      </w:r>
+      <w:proofErr w:type="spellStart"/>
+      <w:r>
+        <w:rPr>
+          <w:rFonts w:ascii="Times New Roman" w:hAnsi="Times New Roman"/>
+          <w:sz w:val="28"/>
+          <w:szCs w:val="28"/>
+          <w:lang w:val="uk-UA"/>
+        </w:rPr>
+        <w:t>кол</w:t>
+      </w:r>
+      <w:proofErr w:type="spellEnd"/>
+      <w:r>
+        <w:rPr>
+          <w:rFonts w:ascii="Times New Roman" w:hAnsi="Times New Roman"/>
+          <w:sz w:val="28"/>
+          <w:szCs w:val="28"/>
+          <w:lang w:val="uk-UA"/>
+        </w:rPr>
+        <w:t xml:space="preserve">-во </w:t>
+      </w:r>
+      <w:proofErr w:type="spellStart"/>
+      <w:r>
+        <w:rPr>
+          <w:rFonts w:ascii="Times New Roman" w:hAnsi="Times New Roman"/>
+          <w:sz w:val="28"/>
+          <w:szCs w:val="28"/>
+          <w:lang w:val="uk-UA"/>
+        </w:rPr>
+        <w:t>памяти</w:t>
+      </w:r>
+      <w:proofErr w:type="spellEnd"/>
+      <w:r>
+        <w:rPr>
+          <w:rFonts w:ascii="Times New Roman" w:hAnsi="Times New Roman"/>
+          <w:sz w:val="28"/>
+          <w:szCs w:val="28"/>
+          <w:lang w:val="uk-UA"/>
+        </w:rPr>
+        <w:t xml:space="preserve"> </w:t>
+      </w:r>
+      <w:proofErr w:type="spellStart"/>
+      <w:r>
+        <w:rPr>
+          <w:rFonts w:ascii="Times New Roman" w:hAnsi="Times New Roman"/>
+          <w:sz w:val="28"/>
+          <w:szCs w:val="28"/>
+          <w:lang w:val="uk-UA"/>
+        </w:rPr>
+        <w:t>должно</w:t>
+      </w:r>
+      <w:proofErr w:type="spellEnd"/>
+      <w:r>
+        <w:rPr>
+          <w:rFonts w:ascii="Times New Roman" w:hAnsi="Times New Roman"/>
+          <w:sz w:val="28"/>
+          <w:szCs w:val="28"/>
+          <w:lang w:val="uk-UA"/>
+        </w:rPr>
+        <w:t xml:space="preserve"> </w:t>
+      </w:r>
+      <w:proofErr w:type="spellStart"/>
+      <w:r>
+        <w:rPr>
+          <w:rFonts w:ascii="Times New Roman" w:hAnsi="Times New Roman"/>
+          <w:sz w:val="28"/>
+          <w:szCs w:val="28"/>
+          <w:lang w:val="uk-UA"/>
+        </w:rPr>
+        <w:t>использоваться</w:t>
+      </w:r>
+      <w:proofErr w:type="spellEnd"/>
+      <w:r>
+        <w:rPr>
+          <w:rFonts w:ascii="Times New Roman" w:hAnsi="Times New Roman"/>
+          <w:sz w:val="28"/>
+          <w:szCs w:val="28"/>
+          <w:lang w:val="uk-UA"/>
+        </w:rPr>
+        <w:t xml:space="preserve"> </w:t>
+      </w:r>
+    </w:p>
+    <w:p>
+      <w:pPr>
+        <w:pStyle w:val="a7"/>
+        <w:numPr>
+          <w:ilvl w:val="0"/>
+          <w:numId w:val="23"/>
+        </w:numPr>
+        <w:rPr>
+          <w:rFonts w:ascii="Times New Roman" w:hAnsi="Times New Roman"/>
+          <w:sz w:val="28"/>
+          <w:szCs w:val="28"/>
+          <w:lang w:val="uk-UA"/>
+        </w:rPr>
+      </w:pPr>
+      <w:proofErr w:type="spellStart"/>
+      <w:r>
+        <w:rPr>
+          <w:rFonts w:ascii="Times New Roman" w:hAnsi="Times New Roman"/>
+          <w:sz w:val="28"/>
+          <w:szCs w:val="28"/>
+          <w:lang w:val="uk-UA"/>
+        </w:rPr>
+        <w:t>Скорость</w:t>
+      </w:r>
+      <w:proofErr w:type="spellEnd"/>
+      <w:r>
+        <w:rPr>
+          <w:rFonts w:ascii="Times New Roman" w:hAnsi="Times New Roman"/>
+          <w:sz w:val="28"/>
+          <w:szCs w:val="28"/>
+          <w:lang w:val="uk-UA"/>
+        </w:rPr>
+        <w:t xml:space="preserve"> </w:t>
+      </w:r>
+      <w:proofErr w:type="spellStart"/>
+      <w:r>
+        <w:rPr>
+          <w:rFonts w:ascii="Times New Roman" w:hAnsi="Times New Roman"/>
+          <w:sz w:val="28"/>
+          <w:szCs w:val="28"/>
+          <w:lang w:val="uk-UA"/>
+        </w:rPr>
+        <w:t>работы</w:t>
+      </w:r>
+      <w:proofErr w:type="spellEnd"/>
+      <w:r>
+        <w:rPr>
+          <w:rFonts w:ascii="Times New Roman" w:hAnsi="Times New Roman"/>
+          <w:sz w:val="28"/>
+          <w:szCs w:val="28"/>
+          <w:lang w:val="uk-UA"/>
+        </w:rPr>
+        <w:t xml:space="preserve"> </w:t>
+      </w:r>
+      <w:proofErr w:type="spellStart"/>
+      <w:r>
+        <w:rPr>
+          <w:rFonts w:ascii="Times New Roman" w:hAnsi="Times New Roman"/>
+          <w:sz w:val="28"/>
+          <w:szCs w:val="28"/>
+          <w:lang w:val="uk-UA"/>
+        </w:rPr>
+        <w:t>алгоритма</w:t>
+      </w:r>
+      <w:proofErr w:type="spellEnd"/>
+    </w:p>
+    <w:p>
+      <w:pPr>
+        <w:pStyle w:val="a7"/>
+        <w:numPr>
+          <w:ilvl w:val="0"/>
+          <w:numId w:val="23"/>
+        </w:numPr>
+        <w:rPr>
+          <w:rFonts w:ascii="Times New Roman" w:hAnsi="Times New Roman"/>
+          <w:sz w:val="28"/>
+          <w:szCs w:val="28"/>
+          <w:lang w:val="uk-UA"/>
+        </w:rPr>
+      </w:pPr>
+      <w:proofErr w:type="spellStart"/>
+      <w:r>
+        <w:rPr>
+          <w:rFonts w:ascii="Times New Roman" w:hAnsi="Times New Roman"/>
+          <w:sz w:val="28"/>
+          <w:szCs w:val="28"/>
+          <w:lang w:val="uk-UA"/>
+        </w:rPr>
+        <w:t>Объемы</w:t>
+      </w:r>
+      <w:proofErr w:type="spellEnd"/>
+      <w:r>
+        <w:rPr>
+          <w:rFonts w:ascii="Times New Roman" w:hAnsi="Times New Roman"/>
+          <w:sz w:val="28"/>
+          <w:szCs w:val="28"/>
+          <w:lang w:val="uk-UA"/>
+        </w:rPr>
+        <w:t xml:space="preserve"> </w:t>
+      </w:r>
+      <w:proofErr w:type="spellStart"/>
+      <w:r>
+        <w:rPr>
+          <w:rFonts w:ascii="Times New Roman" w:hAnsi="Times New Roman"/>
+          <w:sz w:val="28"/>
+          <w:szCs w:val="28"/>
+          <w:lang w:val="uk-UA"/>
+        </w:rPr>
+        <w:t>данных</w:t>
+      </w:r>
+      <w:proofErr w:type="spellEnd"/>
+    </w:p>
+    <w:p>
+      <w:pPr>
         <w:pStyle w:val="a7"/>
         <w:numPr>
           <w:ilvl w:val="0"/>
@@ -8873,6 +10612,535 @@
     </w:p>
     <w:p>
       <w:pPr>
+        <w:rPr>
+          <w:rFonts w:ascii="Times New Roman" w:hAnsi="Times New Roman"/>
+          <w:sz w:val="28"/>
+          <w:szCs w:val="28"/>
+          <w:lang w:val="uk-UA"/>
+        </w:rPr>
+      </w:pPr>
+      <w:proofErr w:type="spellStart"/>
+      <w:r>
+        <w:rPr>
+          <w:rFonts w:ascii="Times New Roman" w:hAnsi="Times New Roman"/>
+          <w:sz w:val="28"/>
+          <w:szCs w:val="28"/>
+          <w:lang w:val="uk-UA"/>
+        </w:rPr>
+        <w:t>Нужно</w:t>
+      </w:r>
+      <w:proofErr w:type="spellEnd"/>
+      <w:r>
+        <w:rPr>
+          <w:rFonts w:ascii="Times New Roman" w:hAnsi="Times New Roman"/>
+          <w:sz w:val="28"/>
+          <w:szCs w:val="28"/>
+          <w:lang w:val="uk-UA"/>
+        </w:rPr>
+        <w:t xml:space="preserve"> </w:t>
+      </w:r>
+      <w:proofErr w:type="spellStart"/>
+      <w:r>
+        <w:rPr>
+          <w:rFonts w:ascii="Times New Roman" w:hAnsi="Times New Roman"/>
+          <w:sz w:val="28"/>
+          <w:szCs w:val="28"/>
+          <w:lang w:val="uk-UA"/>
+        </w:rPr>
+        <w:t>понимать</w:t>
+      </w:r>
+      <w:proofErr w:type="spellEnd"/>
+      <w:r>
+        <w:rPr>
+          <w:rFonts w:ascii="Times New Roman" w:hAnsi="Times New Roman"/>
+          <w:sz w:val="28"/>
+          <w:szCs w:val="28"/>
+          <w:lang w:val="uk-UA"/>
+        </w:rPr>
+        <w:t xml:space="preserve">, </w:t>
+      </w:r>
+      <w:proofErr w:type="spellStart"/>
+      <w:r>
+        <w:rPr>
+          <w:rFonts w:ascii="Times New Roman" w:hAnsi="Times New Roman"/>
+          <w:sz w:val="28"/>
+          <w:szCs w:val="28"/>
+          <w:lang w:val="uk-UA"/>
+        </w:rPr>
+        <w:t>что</w:t>
+      </w:r>
+      <w:proofErr w:type="spellEnd"/>
+      <w:r>
+        <w:rPr>
+          <w:rFonts w:ascii="Times New Roman" w:hAnsi="Times New Roman"/>
+          <w:sz w:val="28"/>
+          <w:szCs w:val="28"/>
+          <w:lang w:val="uk-UA"/>
+        </w:rPr>
+        <w:t xml:space="preserve"> </w:t>
+      </w:r>
+      <w:proofErr w:type="spellStart"/>
+      <w:r>
+        <w:rPr>
+          <w:rFonts w:ascii="Times New Roman" w:hAnsi="Times New Roman"/>
+          <w:sz w:val="28"/>
+          <w:szCs w:val="28"/>
+          <w:lang w:val="uk-UA"/>
+        </w:rPr>
+        <w:t>есть</w:t>
+      </w:r>
+      <w:proofErr w:type="spellEnd"/>
+      <w:r>
+        <w:rPr>
+          <w:rFonts w:ascii="Times New Roman" w:hAnsi="Times New Roman"/>
+          <w:sz w:val="28"/>
+          <w:szCs w:val="28"/>
+          <w:lang w:val="uk-UA"/>
+        </w:rPr>
+        <w:t xml:space="preserve"> два </w:t>
+      </w:r>
+      <w:proofErr w:type="spellStart"/>
+      <w:r>
+        <w:rPr>
+          <w:rFonts w:ascii="Times New Roman" w:hAnsi="Times New Roman"/>
+          <w:sz w:val="28"/>
+          <w:szCs w:val="28"/>
+          <w:lang w:val="uk-UA"/>
+        </w:rPr>
+        <w:t>вида</w:t>
+      </w:r>
+      <w:proofErr w:type="spellEnd"/>
+      <w:r>
+        <w:rPr>
+          <w:rFonts w:ascii="Times New Roman" w:hAnsi="Times New Roman"/>
+          <w:sz w:val="28"/>
+          <w:szCs w:val="28"/>
+          <w:lang w:val="uk-UA"/>
+        </w:rPr>
+        <w:t xml:space="preserve"> </w:t>
+      </w:r>
+      <w:proofErr w:type="spellStart"/>
+      <w:r>
+        <w:rPr>
+          <w:rFonts w:ascii="Times New Roman" w:hAnsi="Times New Roman"/>
+          <w:sz w:val="28"/>
+          <w:szCs w:val="28"/>
+          <w:lang w:val="uk-UA"/>
+        </w:rPr>
+        <w:t>алгоритмов</w:t>
+      </w:r>
+      <w:proofErr w:type="spellEnd"/>
+      <w:r>
+        <w:rPr>
+          <w:rFonts w:ascii="Times New Roman" w:hAnsi="Times New Roman"/>
+          <w:sz w:val="28"/>
+          <w:szCs w:val="28"/>
+          <w:lang w:val="uk-UA"/>
+        </w:rPr>
+        <w:t xml:space="preserve"> </w:t>
+      </w:r>
+      <w:proofErr w:type="spellStart"/>
+      <w:r>
+        <w:rPr>
+          <w:rFonts w:ascii="Times New Roman" w:hAnsi="Times New Roman"/>
+          <w:sz w:val="28"/>
+          <w:szCs w:val="28"/>
+          <w:lang w:val="uk-UA"/>
+        </w:rPr>
+        <w:t>сортирования</w:t>
+      </w:r>
+      <w:proofErr w:type="spellEnd"/>
+      <w:r>
+        <w:rPr>
+          <w:rFonts w:ascii="Times New Roman" w:hAnsi="Times New Roman"/>
+          <w:sz w:val="28"/>
+          <w:szCs w:val="28"/>
+          <w:lang w:val="uk-UA"/>
+        </w:rPr>
+        <w:t xml:space="preserve"> </w:t>
+      </w:r>
+      <w:proofErr w:type="spellStart"/>
+      <w:r>
+        <w:rPr>
+          <w:rFonts w:ascii="Times New Roman" w:hAnsi="Times New Roman"/>
+          <w:sz w:val="28"/>
+          <w:szCs w:val="28"/>
+          <w:lang w:val="uk-UA"/>
+        </w:rPr>
+        <w:t>данных</w:t>
+      </w:r>
+      <w:proofErr w:type="spellEnd"/>
+      <w:r>
+        <w:rPr>
+          <w:rFonts w:ascii="Times New Roman" w:hAnsi="Times New Roman"/>
+          <w:sz w:val="28"/>
+          <w:szCs w:val="28"/>
+          <w:lang w:val="uk-UA"/>
+        </w:rPr>
+        <w:t xml:space="preserve">: </w:t>
+      </w:r>
+      <w:proofErr w:type="spellStart"/>
+      <w:r>
+        <w:rPr>
+          <w:rFonts w:ascii="Times New Roman" w:hAnsi="Times New Roman"/>
+          <w:sz w:val="28"/>
+          <w:szCs w:val="28"/>
+          <w:lang w:val="uk-UA"/>
+        </w:rPr>
+        <w:t>устойчивые</w:t>
+      </w:r>
+      <w:proofErr w:type="spellEnd"/>
+      <w:r>
+        <w:rPr>
+          <w:rFonts w:ascii="Times New Roman" w:hAnsi="Times New Roman"/>
+          <w:sz w:val="28"/>
+          <w:szCs w:val="28"/>
+          <w:lang w:val="uk-UA"/>
+        </w:rPr>
+        <w:t xml:space="preserve"> </w:t>
+      </w:r>
+      <w:proofErr w:type="spellStart"/>
+      <w:r>
+        <w:rPr>
+          <w:rFonts w:ascii="Times New Roman" w:hAnsi="Times New Roman"/>
+          <w:sz w:val="28"/>
+          <w:szCs w:val="28"/>
+          <w:lang w:val="uk-UA"/>
+        </w:rPr>
+        <w:t>сортировки</w:t>
+      </w:r>
+      <w:proofErr w:type="spellEnd"/>
+      <w:r>
+        <w:rPr>
+          <w:rFonts w:ascii="Times New Roman" w:hAnsi="Times New Roman"/>
+          <w:sz w:val="28"/>
+          <w:szCs w:val="28"/>
+          <w:lang w:val="uk-UA"/>
+        </w:rPr>
+        <w:t xml:space="preserve"> и </w:t>
+      </w:r>
+      <w:proofErr w:type="spellStart"/>
+      <w:r>
+        <w:rPr>
+          <w:rFonts w:ascii="Times New Roman" w:hAnsi="Times New Roman"/>
+          <w:sz w:val="28"/>
+          <w:szCs w:val="28"/>
+          <w:lang w:val="uk-UA"/>
+        </w:rPr>
+        <w:t>неустойчивые</w:t>
+      </w:r>
+      <w:proofErr w:type="spellEnd"/>
+      <w:r>
+        <w:rPr>
+          <w:rFonts w:ascii="Times New Roman" w:hAnsi="Times New Roman"/>
+          <w:sz w:val="28"/>
+          <w:szCs w:val="28"/>
+          <w:lang w:val="uk-UA"/>
+        </w:rPr>
+        <w:t>.</w:t>
+      </w:r>
+    </w:p>
+    <w:p>
+      <w:pPr>
+        <w:rPr>
+          <w:rFonts w:ascii="Times New Roman" w:hAnsi="Times New Roman"/>
+          <w:sz w:val="28"/>
+          <w:szCs w:val="28"/>
+        </w:rPr>
+      </w:pPr>
+      <w:proofErr w:type="spellStart"/>
+      <w:r>
+        <w:rPr>
+          <w:rFonts w:ascii="Times New Roman" w:hAnsi="Times New Roman"/>
+          <w:sz w:val="28"/>
+          <w:szCs w:val="28"/>
+          <w:lang w:val="uk-UA"/>
+        </w:rPr>
+        <w:lastRenderedPageBreak/>
+        <w:t>Если</w:t>
+      </w:r>
+      <w:proofErr w:type="spellEnd"/>
+      <w:r>
+        <w:rPr>
+          <w:rFonts w:ascii="Times New Roman" w:hAnsi="Times New Roman"/>
+          <w:sz w:val="28"/>
+          <w:szCs w:val="28"/>
+          <w:lang w:val="uk-UA"/>
+        </w:rPr>
+        <w:t xml:space="preserve"> говорить про </w:t>
+      </w:r>
+      <w:proofErr w:type="spellStart"/>
+      <w:r>
+        <w:rPr>
+          <w:rFonts w:ascii="Times New Roman" w:hAnsi="Times New Roman"/>
+          <w:sz w:val="28"/>
+          <w:szCs w:val="28"/>
+          <w:lang w:val="uk-UA"/>
+        </w:rPr>
+        <w:t>устойчивые</w:t>
+      </w:r>
+      <w:proofErr w:type="spellEnd"/>
+      <w:r>
+        <w:rPr>
+          <w:rFonts w:ascii="Times New Roman" w:hAnsi="Times New Roman"/>
+          <w:sz w:val="28"/>
+          <w:szCs w:val="28"/>
+          <w:lang w:val="uk-UA"/>
+        </w:rPr>
+        <w:t xml:space="preserve">, то </w:t>
+      </w:r>
+      <w:proofErr w:type="spellStart"/>
+      <w:r>
+        <w:rPr>
+          <w:rFonts w:ascii="Times New Roman" w:hAnsi="Times New Roman"/>
+          <w:sz w:val="28"/>
+          <w:szCs w:val="28"/>
+          <w:lang w:val="uk-UA"/>
+        </w:rPr>
+        <w:t>основными</w:t>
+      </w:r>
+      <w:proofErr w:type="spellEnd"/>
+      <w:r>
+        <w:rPr>
+          <w:rFonts w:ascii="Times New Roman" w:hAnsi="Times New Roman"/>
+          <w:sz w:val="28"/>
+          <w:szCs w:val="28"/>
+          <w:lang w:val="uk-UA"/>
+        </w:rPr>
+        <w:t xml:space="preserve"> </w:t>
+      </w:r>
+      <w:proofErr w:type="spellStart"/>
+      <w:r>
+        <w:rPr>
+          <w:rFonts w:ascii="Times New Roman" w:hAnsi="Times New Roman"/>
+          <w:sz w:val="28"/>
+          <w:szCs w:val="28"/>
+          <w:lang w:val="uk-UA"/>
+        </w:rPr>
+        <w:t>сортировками</w:t>
+      </w:r>
+      <w:proofErr w:type="spellEnd"/>
+      <w:r>
+        <w:rPr>
+          <w:rFonts w:ascii="Times New Roman" w:hAnsi="Times New Roman"/>
+          <w:sz w:val="28"/>
+          <w:szCs w:val="28"/>
+          <w:lang w:val="uk-UA"/>
+        </w:rPr>
+        <w:t xml:space="preserve"> </w:t>
+      </w:r>
+      <w:proofErr w:type="spellStart"/>
+      <w:r>
+        <w:rPr>
+          <w:rFonts w:ascii="Times New Roman" w:hAnsi="Times New Roman"/>
+          <w:sz w:val="28"/>
+          <w:szCs w:val="28"/>
+          <w:lang w:val="uk-UA"/>
+        </w:rPr>
+        <w:t>являются</w:t>
+      </w:r>
+      <w:proofErr w:type="spellEnd"/>
+      <w:r>
+        <w:rPr>
+          <w:rFonts w:ascii="Times New Roman" w:hAnsi="Times New Roman"/>
+          <w:sz w:val="28"/>
+          <w:szCs w:val="28"/>
+          <w:lang w:val="uk-UA"/>
+        </w:rPr>
+        <w:t xml:space="preserve">: </w:t>
+      </w:r>
+      <w:r>
+        <w:rPr>
+          <w:rFonts w:ascii="Times New Roman" w:hAnsi="Times New Roman"/>
+          <w:sz w:val="28"/>
+          <w:szCs w:val="28"/>
+          <w:lang w:val="en-US"/>
+        </w:rPr>
+        <w:t>merge</w:t>
+      </w:r>
+      <w:r>
+        <w:rPr>
+          <w:rFonts w:ascii="Times New Roman" w:hAnsi="Times New Roman"/>
+          <w:sz w:val="28"/>
+          <w:szCs w:val="28"/>
+        </w:rPr>
+        <w:t xml:space="preserve"> </w:t>
+      </w:r>
+      <w:r>
+        <w:rPr>
+          <w:rFonts w:ascii="Times New Roman" w:hAnsi="Times New Roman"/>
+          <w:sz w:val="28"/>
+          <w:szCs w:val="28"/>
+          <w:lang w:val="en-US"/>
+        </w:rPr>
+        <w:t>sort</w:t>
+      </w:r>
+      <w:r>
+        <w:rPr>
+          <w:rFonts w:ascii="Times New Roman" w:hAnsi="Times New Roman"/>
+          <w:sz w:val="28"/>
+          <w:szCs w:val="28"/>
+        </w:rPr>
+        <w:t>,</w:t>
+      </w:r>
+      <w:r>
+        <w:rPr>
+          <w:rFonts w:ascii="Times New Roman" w:hAnsi="Times New Roman"/>
+          <w:sz w:val="28"/>
+          <w:szCs w:val="28"/>
+          <w:lang w:val="en-US"/>
+        </w:rPr>
+        <w:t>bucket</w:t>
+      </w:r>
+      <w:r>
+        <w:rPr>
+          <w:rFonts w:ascii="Times New Roman" w:hAnsi="Times New Roman"/>
+          <w:sz w:val="28"/>
+          <w:szCs w:val="28"/>
+        </w:rPr>
+        <w:t xml:space="preserve"> </w:t>
+      </w:r>
+      <w:r>
+        <w:rPr>
+          <w:rFonts w:ascii="Times New Roman" w:hAnsi="Times New Roman"/>
+          <w:sz w:val="28"/>
+          <w:szCs w:val="28"/>
+          <w:lang w:val="en-US"/>
+        </w:rPr>
+        <w:t>sort</w:t>
+      </w:r>
+    </w:p>
+    <w:p>
+      <w:pPr>
+        <w:rPr>
+          <w:rFonts w:ascii="Times New Roman" w:hAnsi="Times New Roman"/>
+          <w:sz w:val="28"/>
+          <w:szCs w:val="28"/>
+        </w:rPr>
+      </w:pPr>
+      <w:r>
+        <w:rPr>
+          <w:rFonts w:ascii="Times New Roman" w:hAnsi="Times New Roman"/>
+          <w:sz w:val="28"/>
+          <w:szCs w:val="28"/>
+        </w:rPr>
+        <w:t xml:space="preserve">Популярные </w:t>
+      </w:r>
+      <w:proofErr w:type="spellStart"/>
+      <w:r>
+        <w:rPr>
+          <w:rFonts w:ascii="Times New Roman" w:hAnsi="Times New Roman"/>
+          <w:sz w:val="28"/>
+          <w:szCs w:val="28"/>
+        </w:rPr>
+        <w:t>неустойчевые</w:t>
+      </w:r>
+      <w:proofErr w:type="spellEnd"/>
+      <w:r>
+        <w:rPr>
+          <w:rFonts w:ascii="Times New Roman" w:hAnsi="Times New Roman"/>
+          <w:sz w:val="28"/>
+          <w:szCs w:val="28"/>
+        </w:rPr>
+        <w:t xml:space="preserve"> сортировки: </w:t>
+      </w:r>
+      <w:r>
+        <w:rPr>
+          <w:rFonts w:ascii="Times New Roman" w:hAnsi="Times New Roman"/>
+          <w:sz w:val="28"/>
+          <w:szCs w:val="28"/>
+          <w:lang w:val="en-US"/>
+        </w:rPr>
+        <w:t>shell</w:t>
+      </w:r>
+      <w:r>
+        <w:rPr>
+          <w:rFonts w:ascii="Times New Roman" w:hAnsi="Times New Roman"/>
+          <w:sz w:val="28"/>
+          <w:szCs w:val="28"/>
+        </w:rPr>
+        <w:t xml:space="preserve"> </w:t>
+      </w:r>
+      <w:r>
+        <w:rPr>
+          <w:rFonts w:ascii="Times New Roman" w:hAnsi="Times New Roman"/>
+          <w:sz w:val="28"/>
+          <w:szCs w:val="28"/>
+          <w:lang w:val="en-US"/>
+        </w:rPr>
+        <w:t>sort</w:t>
+      </w:r>
+      <w:r>
+        <w:rPr>
+          <w:rFonts w:ascii="Times New Roman" w:hAnsi="Times New Roman"/>
+          <w:sz w:val="28"/>
+          <w:szCs w:val="28"/>
+        </w:rPr>
+        <w:t xml:space="preserve">, </w:t>
+      </w:r>
+      <w:r>
+        <w:rPr>
+          <w:rFonts w:ascii="Times New Roman" w:hAnsi="Times New Roman"/>
+          <w:sz w:val="28"/>
+          <w:szCs w:val="28"/>
+          <w:lang w:val="en-US"/>
+        </w:rPr>
+        <w:t>quick</w:t>
+      </w:r>
+      <w:r>
+        <w:rPr>
+          <w:rFonts w:ascii="Times New Roman" w:hAnsi="Times New Roman"/>
+          <w:sz w:val="28"/>
+          <w:szCs w:val="28"/>
+        </w:rPr>
+        <w:t xml:space="preserve"> </w:t>
+      </w:r>
+      <w:r>
+        <w:rPr>
+          <w:rFonts w:ascii="Times New Roman" w:hAnsi="Times New Roman"/>
+          <w:sz w:val="28"/>
+          <w:szCs w:val="28"/>
+          <w:lang w:val="en-US"/>
+        </w:rPr>
+        <w:t>sort</w:t>
+      </w:r>
+      <w:r>
+        <w:rPr>
+          <w:rFonts w:ascii="Times New Roman" w:hAnsi="Times New Roman"/>
+          <w:sz w:val="28"/>
+          <w:szCs w:val="28"/>
+        </w:rPr>
+        <w:t xml:space="preserve">, </w:t>
+      </w:r>
+      <w:r>
+        <w:rPr>
+          <w:rFonts w:ascii="Times New Roman" w:hAnsi="Times New Roman"/>
+          <w:sz w:val="28"/>
+          <w:szCs w:val="28"/>
+          <w:lang w:val="en-US"/>
+        </w:rPr>
+        <w:t>heap</w:t>
+      </w:r>
+      <w:r>
+        <w:rPr>
+          <w:rFonts w:ascii="Times New Roman" w:hAnsi="Times New Roman"/>
+          <w:sz w:val="28"/>
+          <w:szCs w:val="28"/>
+        </w:rPr>
+        <w:t xml:space="preserve"> </w:t>
+      </w:r>
+      <w:r>
+        <w:rPr>
+          <w:rFonts w:ascii="Times New Roman" w:hAnsi="Times New Roman"/>
+          <w:sz w:val="28"/>
+          <w:szCs w:val="28"/>
+          <w:lang w:val="en-US"/>
+        </w:rPr>
+        <w:t>sort</w:t>
+      </w:r>
+    </w:p>
+    <w:p>
+      <w:pPr>
         <w:pStyle w:val="a7"/>
         <w:numPr>
           <w:ilvl w:val="0"/>
@@ -9013,7 +11281,25 @@
           <w:szCs w:val="28"/>
           <w:lang w:val="uk-UA"/>
         </w:rPr>
-        <w:t>выйграша</w:t>
+        <w:t>выйгр</w:t>
+      </w:r>
+      <w:r>
+        <w:rPr>
+          <w:rFonts w:ascii="Times New Roman" w:hAnsi="Times New Roman"/>
+          <w:sz w:val="28"/>
+          <w:szCs w:val="28"/>
+          <w:lang w:val="uk-UA"/>
+        </w:rPr>
+        <w:t>ы</w:t>
+      </w:r>
+      <w:r>
+        <w:rPr>
+          <w:rFonts w:ascii="Times New Roman" w:hAnsi="Times New Roman"/>
+          <w:sz w:val="28"/>
+          <w:szCs w:val="28"/>
+          <w:lang w:val="uk-UA"/>
+        </w:rPr>
+        <w:t>ша</w:t>
       </w:r>
       <w:proofErr w:type="spellEnd"/>
       <w:r>
@@ -9084,6 +11370,150 @@
           <w:lang w:val="uk-UA"/>
         </w:rPr>
         <w:t>?</w:t>
+      </w:r>
+    </w:p>
+    <w:p>
+      <w:pPr>
+        <w:rPr>
+          <w:rFonts w:ascii="Times New Roman" w:hAnsi="Times New Roman"/>
+          <w:sz w:val="28"/>
+          <w:szCs w:val="28"/>
+        </w:rPr>
+      </w:pPr>
+      <w:r>
+        <w:rPr>
+          <w:rFonts w:ascii="Times New Roman" w:hAnsi="Times New Roman"/>
+          <w:sz w:val="28"/>
+          <w:szCs w:val="28"/>
+        </w:rPr>
+        <w:t xml:space="preserve">Потому что для использования быстрых сортировок нужны большие расходы на их использование в плане затрат памяти, </w:t>
+      </w:r>
+      <w:proofErr w:type="spellStart"/>
+      <w:r>
+        <w:rPr>
+          <w:rFonts w:ascii="Times New Roman" w:hAnsi="Times New Roman"/>
+          <w:sz w:val="28"/>
+          <w:szCs w:val="28"/>
+        </w:rPr>
+        <w:t>доп.подготовки</w:t>
+      </w:r>
+      <w:proofErr w:type="spellEnd"/>
+      <w:r>
+        <w:rPr>
+          <w:rFonts w:ascii="Times New Roman" w:hAnsi="Times New Roman"/>
+          <w:sz w:val="28"/>
+          <w:szCs w:val="28"/>
+        </w:rPr>
+        <w:t xml:space="preserve"> и сложности самих алгоритмов. А на малых массивах та же </w:t>
+      </w:r>
+      <w:r>
+        <w:rPr>
+          <w:rFonts w:ascii="Times New Roman" w:hAnsi="Times New Roman"/>
+          <w:sz w:val="28"/>
+          <w:szCs w:val="28"/>
+          <w:lang w:val="en-US"/>
+        </w:rPr>
+        <w:t>bubble</w:t>
+      </w:r>
+      <w:r>
+        <w:rPr>
+          <w:rFonts w:ascii="Times New Roman" w:hAnsi="Times New Roman"/>
+          <w:sz w:val="28"/>
+          <w:szCs w:val="28"/>
+        </w:rPr>
+        <w:t xml:space="preserve"> </w:t>
+      </w:r>
+      <w:r>
+        <w:rPr>
+          <w:rFonts w:ascii="Times New Roman" w:hAnsi="Times New Roman"/>
+          <w:sz w:val="28"/>
+          <w:szCs w:val="28"/>
+          <w:lang w:val="en-US"/>
+        </w:rPr>
+        <w:t>sort</w:t>
+      </w:r>
+      <w:r>
+        <w:rPr>
+          <w:rFonts w:ascii="Times New Roman" w:hAnsi="Times New Roman"/>
+          <w:sz w:val="28"/>
+          <w:szCs w:val="28"/>
+        </w:rPr>
+        <w:t xml:space="preserve"> </w:t>
+      </w:r>
+      <w:r>
+        <w:rPr>
+          <w:rFonts w:ascii="Times New Roman" w:hAnsi="Times New Roman"/>
+          <w:sz w:val="28"/>
+          <w:szCs w:val="28"/>
+        </w:rPr>
+        <w:t xml:space="preserve">будет работать быстрее, чем </w:t>
+      </w:r>
+      <w:r>
+        <w:rPr>
+          <w:rFonts w:ascii="Times New Roman" w:hAnsi="Times New Roman"/>
+          <w:sz w:val="28"/>
+          <w:szCs w:val="28"/>
+          <w:lang w:val="en-US"/>
+        </w:rPr>
+        <w:t>quick</w:t>
+      </w:r>
+      <w:r>
+        <w:rPr>
+          <w:rFonts w:ascii="Times New Roman" w:hAnsi="Times New Roman"/>
+          <w:sz w:val="28"/>
+          <w:szCs w:val="28"/>
+        </w:rPr>
+        <w:t xml:space="preserve"> </w:t>
+      </w:r>
+      <w:r>
+        <w:rPr>
+          <w:rFonts w:ascii="Times New Roman" w:hAnsi="Times New Roman"/>
+          <w:sz w:val="28"/>
+          <w:szCs w:val="28"/>
+          <w:lang w:val="en-US"/>
+        </w:rPr>
+        <w:t>sort</w:t>
+      </w:r>
+      <w:r>
+        <w:rPr>
+          <w:rFonts w:ascii="Times New Roman" w:hAnsi="Times New Roman"/>
+          <w:sz w:val="28"/>
+          <w:szCs w:val="28"/>
+        </w:rPr>
+        <w:t xml:space="preserve">, </w:t>
+      </w:r>
+      <w:r>
+        <w:rPr>
+          <w:rFonts w:ascii="Times New Roman" w:hAnsi="Times New Roman"/>
+          <w:sz w:val="28"/>
+          <w:szCs w:val="28"/>
+        </w:rPr>
+        <w:t xml:space="preserve">так как в </w:t>
+      </w:r>
+      <w:r>
+        <w:rPr>
+          <w:rFonts w:ascii="Times New Roman" w:hAnsi="Times New Roman"/>
+          <w:sz w:val="28"/>
+          <w:szCs w:val="28"/>
+          <w:lang w:val="en-US"/>
+        </w:rPr>
+        <w:t>bubble</w:t>
+      </w:r>
+      <w:r>
+        <w:rPr>
+          <w:rFonts w:ascii="Times New Roman" w:hAnsi="Times New Roman"/>
+          <w:sz w:val="28"/>
+          <w:szCs w:val="28"/>
+        </w:rPr>
+        <w:t xml:space="preserve"> </w:t>
+      </w:r>
+      <w:r>
+        <w:rPr>
+          <w:rFonts w:ascii="Times New Roman" w:hAnsi="Times New Roman"/>
+          <w:sz w:val="28"/>
+          <w:szCs w:val="28"/>
+        </w:rPr>
+        <w:t>нет никаких расходов памяти до работы самого алгоритма, просто идет обычный перебор.</w:t>
       </w:r>
     </w:p>
     <w:p>
@@ -9240,6 +11670,197 @@
     </w:p>
     <w:p>
       <w:pPr>
+        <w:rPr>
+          <w:rFonts w:ascii="Times New Roman" w:hAnsi="Times New Roman"/>
+          <w:sz w:val="28"/>
+          <w:szCs w:val="28"/>
+        </w:rPr>
+      </w:pPr>
+      <w:proofErr w:type="spellStart"/>
+      <w:r>
+        <w:rPr>
+          <w:rFonts w:ascii="Times New Roman" w:hAnsi="Times New Roman"/>
+          <w:sz w:val="28"/>
+          <w:szCs w:val="28"/>
+          <w:lang w:val="uk-UA"/>
+        </w:rPr>
+        <w:t>Выйгрыш</w:t>
+      </w:r>
+      <w:proofErr w:type="spellEnd"/>
+      <w:r>
+        <w:rPr>
+          <w:rFonts w:ascii="Times New Roman" w:hAnsi="Times New Roman"/>
+          <w:sz w:val="28"/>
+          <w:szCs w:val="28"/>
+          <w:lang w:val="uk-UA"/>
+        </w:rPr>
+        <w:t xml:space="preserve"> </w:t>
+      </w:r>
+      <w:proofErr w:type="spellStart"/>
+      <w:r>
+        <w:rPr>
+          <w:rFonts w:ascii="Times New Roman" w:hAnsi="Times New Roman"/>
+          <w:sz w:val="28"/>
+          <w:szCs w:val="28"/>
+          <w:lang w:val="uk-UA"/>
+        </w:rPr>
+        <w:t>быстрой</w:t>
+      </w:r>
+      <w:proofErr w:type="spellEnd"/>
+      <w:r>
+        <w:rPr>
+          <w:rFonts w:ascii="Times New Roman" w:hAnsi="Times New Roman"/>
+          <w:sz w:val="28"/>
+          <w:szCs w:val="28"/>
+          <w:lang w:val="uk-UA"/>
+        </w:rPr>
+        <w:t xml:space="preserve"> </w:t>
+      </w:r>
+      <w:proofErr w:type="spellStart"/>
+      <w:r>
+        <w:rPr>
+          <w:rFonts w:ascii="Times New Roman" w:hAnsi="Times New Roman"/>
+          <w:sz w:val="28"/>
+          <w:szCs w:val="28"/>
+          <w:lang w:val="uk-UA"/>
+        </w:rPr>
+        <w:t>сортировки</w:t>
+      </w:r>
+      <w:proofErr w:type="spellEnd"/>
+      <w:r>
+        <w:rPr>
+          <w:rFonts w:ascii="Times New Roman" w:hAnsi="Times New Roman"/>
+          <w:sz w:val="28"/>
+          <w:szCs w:val="28"/>
+          <w:lang w:val="uk-UA"/>
+        </w:rPr>
+        <w:t xml:space="preserve"> по </w:t>
+      </w:r>
+      <w:proofErr w:type="spellStart"/>
+      <w:r>
+        <w:rPr>
+          <w:rFonts w:ascii="Times New Roman" w:hAnsi="Times New Roman"/>
+          <w:sz w:val="28"/>
+          <w:szCs w:val="28"/>
+          <w:lang w:val="uk-UA"/>
+        </w:rPr>
+        <w:t>сравнению</w:t>
+      </w:r>
+      <w:proofErr w:type="spellEnd"/>
+      <w:r>
+        <w:rPr>
+          <w:rFonts w:ascii="Times New Roman" w:hAnsi="Times New Roman"/>
+          <w:sz w:val="28"/>
+          <w:szCs w:val="28"/>
+          <w:lang w:val="uk-UA"/>
+        </w:rPr>
+        <w:t xml:space="preserve"> с </w:t>
+      </w:r>
+      <w:proofErr w:type="spellStart"/>
+      <w:r>
+        <w:rPr>
+          <w:rFonts w:ascii="Times New Roman" w:hAnsi="Times New Roman"/>
+          <w:sz w:val="28"/>
+          <w:szCs w:val="28"/>
+          <w:lang w:val="uk-UA"/>
+        </w:rPr>
+        <w:t>простыми</w:t>
+      </w:r>
+      <w:proofErr w:type="spellEnd"/>
+      <w:r>
+        <w:rPr>
+          <w:rFonts w:ascii="Times New Roman" w:hAnsi="Times New Roman"/>
+          <w:sz w:val="28"/>
+          <w:szCs w:val="28"/>
+          <w:lang w:val="uk-UA"/>
+        </w:rPr>
+        <w:t xml:space="preserve"> </w:t>
+      </w:r>
+      <w:proofErr w:type="spellStart"/>
+      <w:r>
+        <w:rPr>
+          <w:rFonts w:ascii="Times New Roman" w:hAnsi="Times New Roman"/>
+          <w:sz w:val="28"/>
+          <w:szCs w:val="28"/>
+          <w:lang w:val="uk-UA"/>
+        </w:rPr>
+        <w:t>сортировками</w:t>
+      </w:r>
+      <w:proofErr w:type="spellEnd"/>
+      <w:r>
+        <w:rPr>
+          <w:rFonts w:ascii="Times New Roman" w:hAnsi="Times New Roman"/>
+          <w:sz w:val="28"/>
+          <w:szCs w:val="28"/>
+          <w:lang w:val="uk-UA"/>
+        </w:rPr>
+        <w:t xml:space="preserve"> в том, </w:t>
+      </w:r>
+      <w:proofErr w:type="spellStart"/>
+      <w:r>
+        <w:rPr>
+          <w:rFonts w:ascii="Times New Roman" w:hAnsi="Times New Roman"/>
+          <w:sz w:val="28"/>
+          <w:szCs w:val="28"/>
+          <w:lang w:val="uk-UA"/>
+        </w:rPr>
+        <w:t>что</w:t>
+      </w:r>
+      <w:proofErr w:type="spellEnd"/>
+      <w:r>
+        <w:rPr>
+          <w:rFonts w:ascii="Times New Roman" w:hAnsi="Times New Roman"/>
+          <w:sz w:val="28"/>
+          <w:szCs w:val="28"/>
+          <w:lang w:val="uk-UA"/>
+        </w:rPr>
+        <w:t xml:space="preserve"> в </w:t>
+      </w:r>
+      <w:r>
+        <w:rPr>
+          <w:rFonts w:ascii="Times New Roman" w:hAnsi="Times New Roman"/>
+          <w:sz w:val="28"/>
+          <w:szCs w:val="28"/>
+          <w:lang w:val="en-US"/>
+        </w:rPr>
+        <w:t>quick</w:t>
+      </w:r>
+      <w:r>
+        <w:rPr>
+          <w:rFonts w:ascii="Times New Roman" w:hAnsi="Times New Roman"/>
+          <w:sz w:val="28"/>
+          <w:szCs w:val="28"/>
+        </w:rPr>
+        <w:t xml:space="preserve"> </w:t>
+      </w:r>
+      <w:r>
+        <w:rPr>
+          <w:rFonts w:ascii="Times New Roman" w:hAnsi="Times New Roman"/>
+          <w:sz w:val="28"/>
+          <w:szCs w:val="28"/>
+          <w:lang w:val="en-US"/>
+        </w:rPr>
+        <w:t>sort</w:t>
+      </w:r>
+      <w:r>
+        <w:rPr>
+          <w:rFonts w:ascii="Times New Roman" w:hAnsi="Times New Roman"/>
+          <w:sz w:val="28"/>
+          <w:szCs w:val="28"/>
+        </w:rPr>
+        <w:t xml:space="preserve"> </w:t>
+      </w:r>
+      <w:r>
+        <w:rPr>
+          <w:rFonts w:ascii="Times New Roman" w:hAnsi="Times New Roman"/>
+          <w:sz w:val="28"/>
+          <w:szCs w:val="28"/>
+        </w:rPr>
+        <w:t>идет доп. Расход памяти, но при этом идет сокращение кол-ва итераций (т.к. элементы передвигаются на большие расстояния). На больших значениях размера массива кол-во итераций очень важен, из-за этого и выходит, что быстрая сортировка быстро работает.</w:t>
+      </w:r>
+    </w:p>
+    <w:p>
+      <w:pPr>
         <w:pStyle w:val="a7"/>
         <w:numPr>
           <w:ilvl w:val="0"/>
@@ -9601,6 +12222,519 @@
         </w:rPr>
         <w:t>?</w:t>
       </w:r>
+    </w:p>
+    <w:tbl>
+      <w:tblPr>
+        <w:tblStyle w:val="a6"/>
+        <w:tblW w:w="0" w:type="auto"/>
+        <w:tblLook w:val="04A0" w:firstRow="1" w:lastRow="0" w:firstColumn="1" w:lastColumn="0" w:noHBand="0" w:noVBand="1"/>
+      </w:tblPr>
+      <w:tblGrid>
+        <w:gridCol w:w="2392"/>
+        <w:gridCol w:w="2393"/>
+        <w:gridCol w:w="2393"/>
+        <w:gridCol w:w="2393"/>
+      </w:tblGrid>
+      <w:tr>
+        <w:tc>
+          <w:tcPr>
+            <w:tcW w:w="2392" w:type="dxa"/>
+            <w:shd w:val="clear" w:color="auto" w:fill="808080" w:themeFill="background1" w:themeFillShade="80"/>
+          </w:tcPr>
+          <w:p>
+            <w:pPr>
+              <w:rPr>
+                <w:rFonts w:ascii="Times New Roman" w:hAnsi="Times New Roman"/>
+                <w:color w:val="00B0F0"/>
+                <w:sz w:val="28"/>
+                <w:szCs w:val="28"/>
+                <w:lang w:val="en-US"/>
+              </w:rPr>
+            </w:pPr>
+            <w:r>
+              <w:rPr>
+                <w:rFonts w:ascii="Times New Roman" w:hAnsi="Times New Roman"/>
+                <w:color w:val="00B0F0"/>
+                <w:sz w:val="28"/>
+                <w:szCs w:val="28"/>
+                <w:lang w:val="en-US"/>
+              </w:rPr>
+              <w:t>Heap sort</w:t>
+            </w:r>
+          </w:p>
+        </w:tc>
+        <w:tc>
+          <w:tcPr>
+            <w:tcW w:w="2393" w:type="dxa"/>
+            <w:shd w:val="clear" w:color="auto" w:fill="808080" w:themeFill="background1" w:themeFillShade="80"/>
+          </w:tcPr>
+          <w:p>
+            <w:pPr>
+              <w:rPr>
+                <w:rFonts w:ascii="Times New Roman" w:hAnsi="Times New Roman"/>
+                <w:color w:val="00B0F0"/>
+                <w:sz w:val="28"/>
+                <w:szCs w:val="28"/>
+                <w:lang w:val="en-US"/>
+              </w:rPr>
+            </w:pPr>
+            <w:r>
+              <w:rPr>
+                <w:rFonts w:ascii="Times New Roman" w:hAnsi="Times New Roman"/>
+                <w:color w:val="00B0F0"/>
+                <w:sz w:val="28"/>
+                <w:szCs w:val="28"/>
+                <w:lang w:val="en-US"/>
+              </w:rPr>
+              <w:t>Merge sort</w:t>
+            </w:r>
+          </w:p>
+        </w:tc>
+        <w:tc>
+          <w:tcPr>
+            <w:tcW w:w="2393" w:type="dxa"/>
+            <w:shd w:val="clear" w:color="auto" w:fill="808080" w:themeFill="background1" w:themeFillShade="80"/>
+          </w:tcPr>
+          <w:p>
+            <w:pPr>
+              <w:rPr>
+                <w:rFonts w:ascii="Times New Roman" w:hAnsi="Times New Roman"/>
+                <w:color w:val="00B0F0"/>
+                <w:sz w:val="28"/>
+                <w:szCs w:val="28"/>
+                <w:lang w:val="en-US"/>
+              </w:rPr>
+            </w:pPr>
+            <w:r>
+              <w:rPr>
+                <w:rFonts w:ascii="Times New Roman" w:hAnsi="Times New Roman"/>
+                <w:color w:val="00B0F0"/>
+                <w:sz w:val="28"/>
+                <w:szCs w:val="28"/>
+                <w:lang w:val="en-US"/>
+              </w:rPr>
+              <w:t xml:space="preserve">Shell sort </w:t>
+            </w:r>
+          </w:p>
+        </w:tc>
+        <w:tc>
+          <w:tcPr>
+            <w:tcW w:w="2393" w:type="dxa"/>
+            <w:shd w:val="clear" w:color="auto" w:fill="808080" w:themeFill="background1" w:themeFillShade="80"/>
+          </w:tcPr>
+          <w:p>
+            <w:pPr>
+              <w:rPr>
+                <w:rFonts w:ascii="Times New Roman" w:hAnsi="Times New Roman"/>
+                <w:color w:val="00B0F0"/>
+                <w:sz w:val="28"/>
+                <w:szCs w:val="28"/>
+                <w:lang w:val="en-US"/>
+              </w:rPr>
+            </w:pPr>
+            <w:r>
+              <w:rPr>
+                <w:rFonts w:ascii="Times New Roman" w:hAnsi="Times New Roman"/>
+                <w:color w:val="00B0F0"/>
+                <w:sz w:val="28"/>
+                <w:szCs w:val="28"/>
+                <w:lang w:val="en-US"/>
+              </w:rPr>
+              <w:t>Quick sort</w:t>
+            </w:r>
+          </w:p>
+        </w:tc>
+      </w:tr>
+      <w:tr>
+        <w:tc>
+          <w:tcPr>
+            <w:tcW w:w="9571" w:type="dxa"/>
+            <w:gridSpan w:val="4"/>
+          </w:tcPr>
+          <w:p>
+            <w:pPr>
+              <w:jc w:val="center"/>
+              <w:rPr>
+                <w:rFonts w:ascii="Times New Roman" w:hAnsi="Times New Roman"/>
+                <w:color w:val="E36C0A" w:themeColor="accent6" w:themeShade="BF"/>
+                <w:sz w:val="28"/>
+                <w:szCs w:val="28"/>
+                <w:lang w:val="en-US"/>
+              </w:rPr>
+            </w:pPr>
+            <w:r>
+              <w:rPr>
+                <w:rFonts w:ascii="Times New Roman" w:hAnsi="Times New Roman"/>
+                <w:color w:val="E36C0A" w:themeColor="accent6" w:themeShade="BF"/>
+                <w:sz w:val="28"/>
+                <w:szCs w:val="28"/>
+                <w:lang w:val="en-US"/>
+              </w:rPr>
+              <w:t>advantages</w:t>
+            </w:r>
+          </w:p>
+        </w:tc>
+      </w:tr>
+      <w:tr>
+        <w:tc>
+          <w:tcPr>
+            <w:tcW w:w="2392" w:type="dxa"/>
+          </w:tcPr>
+          <w:p>
+            <w:pPr>
+              <w:rPr>
+                <w:rFonts w:ascii="Times New Roman" w:hAnsi="Times New Roman"/>
+                <w:sz w:val="28"/>
+                <w:szCs w:val="28"/>
+              </w:rPr>
+            </w:pPr>
+            <w:r>
+              <w:rPr>
+                <w:rFonts w:ascii="Times New Roman" w:hAnsi="Times New Roman"/>
+                <w:sz w:val="28"/>
+                <w:szCs w:val="28"/>
+              </w:rPr>
+              <w:t>Превращение списка в кучу</w:t>
+            </w:r>
+          </w:p>
+        </w:tc>
+        <w:tc>
+          <w:tcPr>
+            <w:tcW w:w="2393" w:type="dxa"/>
+          </w:tcPr>
+          <w:p>
+            <w:pPr>
+              <w:rPr>
+                <w:rFonts w:ascii="Times New Roman" w:hAnsi="Times New Roman"/>
+                <w:sz w:val="28"/>
+                <w:szCs w:val="28"/>
+                <w:lang w:val="en-US"/>
+              </w:rPr>
+            </w:pPr>
+          </w:p>
+        </w:tc>
+        <w:tc>
+          <w:tcPr>
+            <w:tcW w:w="2393" w:type="dxa"/>
+          </w:tcPr>
+          <w:p>
+            <w:pPr>
+              <w:rPr>
+                <w:rFonts w:ascii="Times New Roman" w:hAnsi="Times New Roman"/>
+                <w:sz w:val="28"/>
+                <w:szCs w:val="28"/>
+                <w:lang w:val="en-US"/>
+              </w:rPr>
+            </w:pPr>
+            <w:r>
+              <w:rPr>
+                <w:rFonts w:ascii="Times New Roman" w:hAnsi="Times New Roman"/>
+                <w:sz w:val="28"/>
+                <w:szCs w:val="28"/>
+              </w:rPr>
+              <w:t>Наиболее простая реализация</w:t>
+            </w:r>
+          </w:p>
+        </w:tc>
+        <w:tc>
+          <w:tcPr>
+            <w:tcW w:w="2393" w:type="dxa"/>
+          </w:tcPr>
+          <w:p>
+            <w:pPr>
+              <w:rPr>
+                <w:rFonts w:ascii="Times New Roman" w:hAnsi="Times New Roman"/>
+                <w:sz w:val="28"/>
+                <w:szCs w:val="28"/>
+                <w:lang w:val="en-US"/>
+              </w:rPr>
+            </w:pPr>
+          </w:p>
+        </w:tc>
+      </w:tr>
+      <w:tr>
+        <w:trPr>
+          <w:trHeight w:val="584"/>
+        </w:trPr>
+        <w:tc>
+          <w:tcPr>
+            <w:tcW w:w="2392" w:type="dxa"/>
+          </w:tcPr>
+          <w:p>
+            <w:pPr>
+              <w:rPr>
+                <w:rFonts w:ascii="Times New Roman" w:hAnsi="Times New Roman"/>
+                <w:sz w:val="28"/>
+                <w:szCs w:val="28"/>
+              </w:rPr>
+            </w:pPr>
+          </w:p>
+        </w:tc>
+        <w:tc>
+          <w:tcPr>
+            <w:tcW w:w="2393" w:type="dxa"/>
+          </w:tcPr>
+          <w:p>
+            <w:pPr>
+              <w:rPr>
+                <w:rFonts w:ascii="Times New Roman" w:hAnsi="Times New Roman"/>
+                <w:sz w:val="28"/>
+                <w:szCs w:val="28"/>
+                <w:lang w:val="en-US"/>
+              </w:rPr>
+            </w:pPr>
+          </w:p>
+        </w:tc>
+        <w:tc>
+          <w:tcPr>
+            <w:tcW w:w="2393" w:type="dxa"/>
+          </w:tcPr>
+          <w:p>
+            <w:pPr>
+              <w:rPr>
+                <w:rFonts w:ascii="Times New Roman" w:hAnsi="Times New Roman"/>
+                <w:sz w:val="28"/>
+                <w:szCs w:val="28"/>
+              </w:rPr>
+            </w:pPr>
+          </w:p>
+        </w:tc>
+        <w:tc>
+          <w:tcPr>
+            <w:tcW w:w="2393" w:type="dxa"/>
+          </w:tcPr>
+          <w:p>
+            <w:pPr>
+              <w:rPr>
+                <w:rFonts w:ascii="Times New Roman" w:hAnsi="Times New Roman"/>
+                <w:sz w:val="28"/>
+                <w:szCs w:val="28"/>
+              </w:rPr>
+            </w:pPr>
+          </w:p>
+        </w:tc>
+      </w:tr>
+      <w:tr>
+        <w:tc>
+          <w:tcPr>
+            <w:tcW w:w="9571" w:type="dxa"/>
+            <w:gridSpan w:val="4"/>
+          </w:tcPr>
+          <w:p>
+            <w:pPr>
+              <w:jc w:val="center"/>
+              <w:rPr>
+                <w:rFonts w:ascii="Times New Roman" w:hAnsi="Times New Roman"/>
+                <w:color w:val="E36C0A" w:themeColor="accent6" w:themeShade="BF"/>
+                <w:sz w:val="28"/>
+                <w:szCs w:val="28"/>
+                <w:lang w:val="en-US"/>
+              </w:rPr>
+            </w:pPr>
+            <w:r>
+              <w:rPr>
+                <w:rFonts w:ascii="Times New Roman" w:hAnsi="Times New Roman"/>
+                <w:color w:val="E36C0A" w:themeColor="accent6" w:themeShade="BF"/>
+                <w:sz w:val="28"/>
+                <w:szCs w:val="28"/>
+                <w:lang w:val="en-US"/>
+              </w:rPr>
+              <w:t>disadvantages</w:t>
+            </w:r>
+          </w:p>
+        </w:tc>
+      </w:tr>
+      <w:tr>
+        <w:trPr>
+          <w:trHeight w:val="1007"/>
+        </w:trPr>
+        <w:tc>
+          <w:tcPr>
+            <w:tcW w:w="2392" w:type="dxa"/>
+          </w:tcPr>
+          <w:p>
+            <w:pPr>
+              <w:rPr>
+                <w:rFonts w:ascii="Times New Roman" w:hAnsi="Times New Roman"/>
+                <w:sz w:val="28"/>
+                <w:szCs w:val="28"/>
+              </w:rPr>
+            </w:pPr>
+            <w:r>
+              <w:rPr>
+                <w:rFonts w:ascii="Times New Roman" w:hAnsi="Times New Roman"/>
+                <w:sz w:val="28"/>
+                <w:szCs w:val="28"/>
+              </w:rPr>
+              <w:t xml:space="preserve">Сложность алгоритма: </w:t>
+            </w:r>
+            <w:r>
+              <w:rPr>
+                <w:rFonts w:ascii="Times New Roman" w:hAnsi="Times New Roman"/>
+                <w:sz w:val="28"/>
+                <w:szCs w:val="28"/>
+                <w:lang w:val="en-US"/>
+              </w:rPr>
+              <w:t>O</w:t>
+            </w:r>
+            <w:r>
+              <w:rPr>
+                <w:rFonts w:ascii="Times New Roman" w:hAnsi="Times New Roman"/>
+                <w:sz w:val="28"/>
+                <w:szCs w:val="28"/>
+              </w:rPr>
+              <w:t>(</w:t>
+            </w:r>
+            <w:r>
+              <w:rPr>
+                <w:rFonts w:ascii="Times New Roman" w:hAnsi="Times New Roman"/>
+                <w:sz w:val="28"/>
+                <w:szCs w:val="28"/>
+                <w:lang w:val="en-US"/>
+              </w:rPr>
+              <w:t>n</w:t>
+            </w:r>
+            <w:r>
+              <w:rPr>
+                <w:rFonts w:ascii="Times New Roman" w:hAnsi="Times New Roman"/>
+                <w:sz w:val="28"/>
+                <w:szCs w:val="28"/>
+              </w:rPr>
+              <w:t>*</w:t>
+            </w:r>
+            <w:r>
+              <w:rPr>
+                <w:rFonts w:ascii="Times New Roman" w:hAnsi="Times New Roman"/>
+                <w:sz w:val="28"/>
+                <w:szCs w:val="28"/>
+                <w:lang w:val="en-US"/>
+              </w:rPr>
+              <w:t>log</w:t>
+            </w:r>
+            <w:r>
+              <w:rPr>
+                <w:rFonts w:ascii="Times New Roman" w:hAnsi="Times New Roman"/>
+                <w:sz w:val="28"/>
+                <w:szCs w:val="28"/>
+              </w:rPr>
+              <w:t>^2(</w:t>
+            </w:r>
+            <w:r>
+              <w:rPr>
+                <w:rFonts w:ascii="Times New Roman" w:hAnsi="Times New Roman"/>
+                <w:sz w:val="28"/>
+                <w:szCs w:val="28"/>
+                <w:lang w:val="en-US"/>
+              </w:rPr>
+              <w:t>n</w:t>
+            </w:r>
+            <w:r>
+              <w:rPr>
+                <w:rFonts w:ascii="Times New Roman" w:hAnsi="Times New Roman"/>
+                <w:sz w:val="28"/>
+                <w:szCs w:val="28"/>
+              </w:rPr>
+              <w:t>))</w:t>
+            </w:r>
+          </w:p>
+        </w:tc>
+        <w:tc>
+          <w:tcPr>
+            <w:tcW w:w="2393" w:type="dxa"/>
+          </w:tcPr>
+          <w:p>
+            <w:pPr>
+              <w:rPr>
+                <w:rFonts w:ascii="Times New Roman" w:hAnsi="Times New Roman"/>
+                <w:sz w:val="28"/>
+                <w:szCs w:val="28"/>
+              </w:rPr>
+            </w:pPr>
+          </w:p>
+        </w:tc>
+        <w:tc>
+          <w:tcPr>
+            <w:tcW w:w="2393" w:type="dxa"/>
+          </w:tcPr>
+          <w:p>
+            <w:pPr>
+              <w:rPr>
+                <w:rFonts w:ascii="Times New Roman" w:hAnsi="Times New Roman"/>
+                <w:sz w:val="28"/>
+                <w:szCs w:val="28"/>
+              </w:rPr>
+            </w:pPr>
+          </w:p>
+        </w:tc>
+        <w:tc>
+          <w:tcPr>
+            <w:tcW w:w="2393" w:type="dxa"/>
+          </w:tcPr>
+          <w:p>
+            <w:pPr>
+              <w:rPr>
+                <w:rFonts w:ascii="Times New Roman" w:hAnsi="Times New Roman"/>
+                <w:sz w:val="28"/>
+                <w:szCs w:val="28"/>
+              </w:rPr>
+            </w:pPr>
+            <w:r>
+              <w:rPr>
+                <w:rFonts w:ascii="Times New Roman" w:hAnsi="Times New Roman"/>
+                <w:sz w:val="28"/>
+                <w:szCs w:val="28"/>
+              </w:rPr>
+              <w:t xml:space="preserve">В худшем случае: </w:t>
+            </w:r>
+            <w:r>
+              <w:rPr>
+                <w:rFonts w:ascii="Times New Roman" w:hAnsi="Times New Roman"/>
+                <w:sz w:val="28"/>
+                <w:szCs w:val="28"/>
+                <w:lang w:val="en-US"/>
+              </w:rPr>
+              <w:t>O</w:t>
+            </w:r>
+            <w:r>
+              <w:rPr>
+                <w:rFonts w:ascii="Times New Roman" w:hAnsi="Times New Roman"/>
+                <w:sz w:val="28"/>
+                <w:szCs w:val="28"/>
+              </w:rPr>
+              <w:t>(</w:t>
+            </w:r>
+            <w:r>
+              <w:rPr>
+                <w:rFonts w:ascii="Times New Roman" w:hAnsi="Times New Roman"/>
+                <w:sz w:val="28"/>
+                <w:szCs w:val="28"/>
+                <w:lang w:val="en-US"/>
+              </w:rPr>
+              <w:t>n</w:t>
+            </w:r>
+            <w:r>
+              <w:rPr>
+                <w:rFonts w:ascii="Times New Roman" w:hAnsi="Times New Roman"/>
+                <w:sz w:val="28"/>
+                <w:szCs w:val="28"/>
+              </w:rPr>
+              <w:t>^2)</w:t>
+            </w:r>
+          </w:p>
+        </w:tc>
+      </w:tr>
+    </w:tbl>
+    <w:p>
+      <w:pPr>
+        <w:rPr>
+          <w:rFonts w:ascii="Times New Roman" w:hAnsi="Times New Roman"/>
+          <w:sz w:val="28"/>
+          <w:szCs w:val="28"/>
+          <w:lang w:val="uk-UA"/>
+        </w:rPr>
+      </w:pPr>
+      <w:bookmarkStart w:id="0" w:name="_GoBack"/>
+      <w:bookmarkEnd w:id="0"/>
     </w:p>
     <w:sectPr>
       <w:type w:val="continuous"/>
@@ -9668,7 +12802,7 @@
           <w:rPr>
             <w:noProof/>
           </w:rPr>
-          <w:t>9</w:t>
+          <w:t>10</w:t>
         </w:r>
         <w:r>
           <w:rPr>
@@ -11114,6 +14248,119 @@
     </w:lvl>
   </w:abstractNum>
   <w:abstractNum w:abstractNumId="15">
+    <w:nsid w:val="6BE92A44"/>
+    <w:multiLevelType w:val="hybridMultilevel"/>
+    <w:tmpl w:val="78EEDB22"/>
+    <w:lvl w:ilvl="0" w:tplc="04190001">
+      <w:start w:val="1"/>
+      <w:numFmt w:val="bullet"/>
+      <w:lvlText w:val=""/>
+      <w:lvlJc w:val="left"/>
+      <w:pPr>
+        <w:ind w:left="1068" w:hanging="360"/>
+      </w:pPr>
+      <w:rPr>
+        <w:rFonts w:ascii="Symbol" w:hAnsi="Symbol" w:hint="default"/>
+      </w:rPr>
+    </w:lvl>
+    <w:lvl w:ilvl="1" w:tplc="04190003" w:tentative="1">
+      <w:start w:val="1"/>
+      <w:numFmt w:val="bullet"/>
+      <w:lvlText w:val="o"/>
+      <w:lvlJc w:val="left"/>
+      <w:pPr>
+        <w:ind w:left="1788" w:hanging="360"/>
+      </w:pPr>
+      <w:rPr>
+        <w:rFonts w:ascii="Courier New" w:hAnsi="Courier New" w:cs="Courier New" w:hint="default"/>
+      </w:rPr>
+    </w:lvl>
+    <w:lvl w:ilvl="2" w:tplc="04190005" w:tentative="1">
+      <w:start w:val="1"/>
+      <w:numFmt w:val="bullet"/>
+      <w:lvlText w:val=""/>
+      <w:lvlJc w:val="left"/>
+      <w:pPr>
+        <w:ind w:left="2508" w:hanging="360"/>
+      </w:pPr>
+      <w:rPr>
+        <w:rFonts w:ascii="Wingdings" w:hAnsi="Wingdings" w:hint="default"/>
+      </w:rPr>
+    </w:lvl>
+    <w:lvl w:ilvl="3" w:tplc="04190001" w:tentative="1">
+      <w:start w:val="1"/>
+      <w:numFmt w:val="bullet"/>
+      <w:lvlText w:val=""/>
+      <w:lvlJc w:val="left"/>
+      <w:pPr>
+        <w:ind w:left="3228" w:hanging="360"/>
+      </w:pPr>
+      <w:rPr>
+        <w:rFonts w:ascii="Symbol" w:hAnsi="Symbol" w:hint="default"/>
+      </w:rPr>
+    </w:lvl>
+    <w:lvl w:ilvl="4" w:tplc="04190003" w:tentative="1">
+      <w:start w:val="1"/>
+      <w:numFmt w:val="bullet"/>
+      <w:lvlText w:val="o"/>
+      <w:lvlJc w:val="left"/>
+      <w:pPr>
+        <w:ind w:left="3948" w:hanging="360"/>
+      </w:pPr>
+      <w:rPr>
+        <w:rFonts w:ascii="Courier New" w:hAnsi="Courier New" w:cs="Courier New" w:hint="default"/>
+      </w:rPr>
+    </w:lvl>
+    <w:lvl w:ilvl="5" w:tplc="04190005" w:tentative="1">
+      <w:start w:val="1"/>
+      <w:numFmt w:val="bullet"/>
+      <w:lvlText w:val=""/>
+      <w:lvlJc w:val="left"/>
+      <w:pPr>
+        <w:ind w:left="4668" w:hanging="360"/>
+      </w:pPr>
+      <w:rPr>
+        <w:rFonts w:ascii="Wingdings" w:hAnsi="Wingdings" w:hint="default"/>
+      </w:rPr>
+    </w:lvl>
+    <w:lvl w:ilvl="6" w:tplc="04190001" w:tentative="1">
+      <w:start w:val="1"/>
+      <w:numFmt w:val="bullet"/>
+      <w:lvlText w:val=""/>
+      <w:lvlJc w:val="left"/>
+      <w:pPr>
+        <w:ind w:left="5388" w:hanging="360"/>
+      </w:pPr>
+      <w:rPr>
+        <w:rFonts w:ascii="Symbol" w:hAnsi="Symbol" w:hint="default"/>
+      </w:rPr>
+    </w:lvl>
+    <w:lvl w:ilvl="7" w:tplc="04190003" w:tentative="1">
+      <w:start w:val="1"/>
+      <w:numFmt w:val="bullet"/>
+      <w:lvlText w:val="o"/>
+      <w:lvlJc w:val="left"/>
+      <w:pPr>
+        <w:ind w:left="6108" w:hanging="360"/>
+      </w:pPr>
+      <w:rPr>
+        <w:rFonts w:ascii="Courier New" w:hAnsi="Courier New" w:cs="Courier New" w:hint="default"/>
+      </w:rPr>
+    </w:lvl>
+    <w:lvl w:ilvl="8" w:tplc="04190005" w:tentative="1">
+      <w:start w:val="1"/>
+      <w:numFmt w:val="bullet"/>
+      <w:lvlText w:val=""/>
+      <w:lvlJc w:val="left"/>
+      <w:pPr>
+        <w:ind w:left="6828" w:hanging="360"/>
+      </w:pPr>
+      <w:rPr>
+        <w:rFonts w:ascii="Wingdings" w:hAnsi="Wingdings" w:hint="default"/>
+      </w:rPr>
+    </w:lvl>
+  </w:abstractNum>
+  <w:abstractNum w:abstractNumId="16">
     <w:nsid w:val="6F7E0C30"/>
     <w:multiLevelType w:val="hybridMultilevel"/>
     <w:tmpl w:val="7820CF0E"/>
@@ -11202,7 +14449,7 @@
       </w:pPr>
     </w:lvl>
   </w:abstractNum>
-  <w:abstractNum w:abstractNumId="16">
+  <w:abstractNum w:abstractNumId="17">
     <w:nsid w:val="72556946"/>
     <w:multiLevelType w:val="hybridMultilevel"/>
     <w:tmpl w:val="C5086DF2"/>
@@ -11291,7 +14538,7 @@
       </w:pPr>
     </w:lvl>
   </w:abstractNum>
-  <w:abstractNum w:abstractNumId="17">
+  <w:abstractNum w:abstractNumId="18">
     <w:nsid w:val="72D704AD"/>
     <w:multiLevelType w:val="hybridMultilevel"/>
     <w:tmpl w:val="10E6B7AC"/>
@@ -11404,7 +14651,7 @@
       </w:rPr>
     </w:lvl>
   </w:abstractNum>
-  <w:abstractNum w:abstractNumId="18">
+  <w:abstractNum w:abstractNumId="19">
     <w:nsid w:val="78E66E81"/>
     <w:multiLevelType w:val="hybridMultilevel"/>
     <w:tmpl w:val="293C2CF2"/>
@@ -11490,7 +14737,7 @@
       </w:pPr>
     </w:lvl>
   </w:abstractNum>
-  <w:abstractNum w:abstractNumId="19">
+  <w:abstractNum w:abstractNumId="20">
     <w:nsid w:val="794F14EB"/>
     <w:multiLevelType w:val="hybridMultilevel"/>
     <w:tmpl w:val="C8E4904C"/>
@@ -11682,10 +14929,10 @@
     <w:abstractNumId w:val="10"/>
   </w:num>
   <w:num w:numId="8">
-    <w:abstractNumId w:val="17"/>
+    <w:abstractNumId w:val="18"/>
   </w:num>
   <w:num w:numId="9">
-    <w:abstractNumId w:val="18"/>
+    <w:abstractNumId w:val="19"/>
   </w:num>
   <w:num w:numId="10">
     <w:abstractNumId w:val="6"/>
@@ -11694,7 +14941,7 @@
     <w:abstractNumId w:val="9"/>
   </w:num>
   <w:num w:numId="12">
-    <w:abstractNumId w:val="19"/>
+    <w:abstractNumId w:val="20"/>
   </w:num>
   <w:num w:numId="13">
     <w:abstractNumId w:val="0"/>
@@ -11736,10 +14983,10 @@
     </w:lvlOverride>
   </w:num>
   <w:num w:numId="17">
-    <w:abstractNumId w:val="15"/>
+    <w:abstractNumId w:val="16"/>
   </w:num>
   <w:num w:numId="18">
-    <w:abstractNumId w:val="16"/>
+    <w:abstractNumId w:val="17"/>
   </w:num>
   <w:num w:numId="19">
     <w:abstractNumId w:val="2"/>
@@ -11752,6 +14999,9 @@
   </w:num>
   <w:num w:numId="22">
     <w:abstractNumId w:val="5"/>
+  </w:num>
+  <w:num w:numId="23">
+    <w:abstractNumId w:val="15"/>
   </w:num>
 </w:numbering>
 </file>

</xml_diff>